<commit_message>
[DL-06] - report generated
</commit_message>
<xml_diff>
--- a/6/Work.docx
+++ b/6/Work.docx
@@ -2242,7 +2242,15 @@
           <w:szCs w:val="18"/>
           <w:lang w:val="en-US"/>
         </w:rPr>
-        <w:t>LABELS = 24</w:t>
+        <w:t>LABELS</w:t>
+      </w:r>
+      <w:r>
+        <w:rPr>
+          <w:rFonts w:ascii="Consolas" w:hAnsi="Consolas"/>
+          <w:sz w:val="18"/>
+          <w:szCs w:val="18"/>
+        </w:rPr>
+        <w:t xml:space="preserve"> = 24</w:t>
       </w:r>
     </w:p>
     <w:p>
@@ -3867,17 +3875,58 @@
           <w:rFonts w:ascii="Consolas" w:hAnsi="Consolas"/>
           <w:sz w:val="18"/>
           <w:szCs w:val="18"/>
-          <w:lang w:val="en-US"/>
-        </w:rPr>
-      </w:pPr>
-      <w:r>
-        <w:rPr>
-          <w:rFonts w:ascii="Consolas" w:hAnsi="Consolas"/>
-          <w:sz w:val="18"/>
-          <w:szCs w:val="18"/>
-          <w:lang w:val="en-US"/>
-        </w:rPr>
-        <w:t>print(results_train)</w:t>
+        </w:rPr>
+      </w:pPr>
+      <w:r>
+        <w:rPr>
+          <w:rFonts w:ascii="Consolas" w:hAnsi="Consolas"/>
+          <w:sz w:val="18"/>
+          <w:szCs w:val="18"/>
+          <w:lang w:val="en-US"/>
+        </w:rPr>
+        <w:t>print</w:t>
+      </w:r>
+      <w:r>
+        <w:rPr>
+          <w:rFonts w:ascii="Consolas" w:hAnsi="Consolas"/>
+          <w:sz w:val="18"/>
+          <w:szCs w:val="18"/>
+        </w:rPr>
+        <w:t>(</w:t>
+      </w:r>
+      <w:r>
+        <w:rPr>
+          <w:rFonts w:ascii="Consolas" w:hAnsi="Consolas"/>
+          <w:sz w:val="18"/>
+          <w:szCs w:val="18"/>
+          <w:lang w:val="en-US"/>
+        </w:rPr>
+        <w:t>results</w:t>
+      </w:r>
+      <w:r>
+        <w:rPr>
+          <w:rFonts w:ascii="Consolas" w:hAnsi="Consolas"/>
+          <w:sz w:val="18"/>
+          <w:szCs w:val="18"/>
+        </w:rPr>
+        <w:t>_</w:t>
+      </w:r>
+      <w:r>
+        <w:rPr>
+          <w:rFonts w:ascii="Consolas" w:hAnsi="Consolas"/>
+          <w:sz w:val="18"/>
+          <w:szCs w:val="18"/>
+          <w:lang w:val="en-US"/>
+        </w:rPr>
+        <w:t>train</w:t>
+      </w:r>
+      <w:r>
+        <w:rPr>
+          <w:rFonts w:ascii="Consolas" w:hAnsi="Consolas"/>
+          <w:sz w:val="18"/>
+          <w:szCs w:val="18"/>
+        </w:rPr>
+        <w:t>)</w:t>
       </w:r>
     </w:p>
     <w:p>
@@ -3951,14 +4000,14 @@
         <w:tblLook w:val="04A0" w:firstRow="1" w:lastRow="0" w:firstColumn="1" w:lastColumn="0" w:noHBand="0" w:noVBand="1"/>
       </w:tblPr>
       <w:tblGrid>
-        <w:gridCol w:w="3115"/>
-        <w:gridCol w:w="3115"/>
-        <w:gridCol w:w="3115"/>
+        <w:gridCol w:w="3397"/>
+        <w:gridCol w:w="2831"/>
+        <w:gridCol w:w="3117"/>
       </w:tblGrid>
       <w:tr>
         <w:tc>
           <w:tcPr>
-            <w:tcW w:w="3115" w:type="dxa"/>
+            <w:tcW w:w="3397" w:type="dxa"/>
           </w:tcPr>
           <w:p>
             <w:pPr>
@@ -3973,7 +4022,7 @@
         </w:tc>
         <w:tc>
           <w:tcPr>
-            <w:tcW w:w="3115" w:type="dxa"/>
+            <w:tcW w:w="2831" w:type="dxa"/>
           </w:tcPr>
           <w:p>
             <w:pPr>
@@ -3999,7 +4048,7 @@
         </w:tc>
         <w:tc>
           <w:tcPr>
-            <w:tcW w:w="3115" w:type="dxa"/>
+            <w:tcW w:w="3117" w:type="dxa"/>
           </w:tcPr>
           <w:p>
             <w:pPr>
@@ -4027,7 +4076,7 @@
       <w:tr>
         <w:tc>
           <w:tcPr>
-            <w:tcW w:w="3115" w:type="dxa"/>
+            <w:tcW w:w="3397" w:type="dxa"/>
           </w:tcPr>
           <w:p>
             <w:pPr>
@@ -4050,7 +4099,7 @@
         </w:tc>
         <w:tc>
           <w:tcPr>
-            <w:tcW w:w="3115" w:type="dxa"/>
+            <w:tcW w:w="2831" w:type="dxa"/>
           </w:tcPr>
           <w:p>
             <w:pPr>
@@ -4070,13 +4119,13 @@
                 <w:szCs w:val="28"/>
                 <w:lang w:val="en-US"/>
               </w:rPr>
-              <w:t>3.95e-07</w:t>
+              <w:t>0.0001</w:t>
             </w:r>
           </w:p>
         </w:tc>
         <w:tc>
           <w:tcPr>
-            <w:tcW w:w="3115" w:type="dxa"/>
+            <w:tcW w:w="3117" w:type="dxa"/>
           </w:tcPr>
           <w:p>
             <w:pPr>
@@ -4096,7 +4145,7 @@
                 <w:szCs w:val="28"/>
                 <w:lang w:val="en-US"/>
               </w:rPr>
-              <w:t>100</w:t>
+              <w:t>99.99</w:t>
             </w:r>
             <w:r>
               <w:rPr>
@@ -4113,7 +4162,7 @@
       <w:tr>
         <w:tc>
           <w:tcPr>
-            <w:tcW w:w="3115" w:type="dxa"/>
+            <w:tcW w:w="3397" w:type="dxa"/>
           </w:tcPr>
           <w:p>
             <w:pPr>
@@ -4136,7 +4185,7 @@
         </w:tc>
         <w:tc>
           <w:tcPr>
-            <w:tcW w:w="3115" w:type="dxa"/>
+            <w:tcW w:w="2831" w:type="dxa"/>
           </w:tcPr>
           <w:p>
             <w:pPr>
@@ -4156,13 +4205,13 @@
                 <w:szCs w:val="28"/>
                 <w:lang w:val="en-US"/>
               </w:rPr>
-              <w:t>0.1763</w:t>
+              <w:t>0.0002</w:t>
             </w:r>
           </w:p>
         </w:tc>
         <w:tc>
           <w:tcPr>
-            <w:tcW w:w="3115" w:type="dxa"/>
+            <w:tcW w:w="3117" w:type="dxa"/>
           </w:tcPr>
           <w:p>
             <w:pPr>
@@ -4182,7 +4231,102 @@
                 <w:szCs w:val="28"/>
                 <w:lang w:val="en-US"/>
               </w:rPr>
-              <w:t>96.45</w:t>
+              <w:t>99.98%</w:t>
+            </w:r>
+          </w:p>
+        </w:tc>
+      </w:tr>
+      <w:tr>
+        <w:tblPrEx>
+          <w:tblLook w:val="0000" w:firstRow="0" w:lastRow="0" w:firstColumn="0" w:lastColumn="0" w:noHBand="0" w:noVBand="0"/>
+        </w:tblPrEx>
+        <w:trPr>
+          <w:trHeight w:val="451"/>
+        </w:trPr>
+        <w:tc>
+          <w:tcPr>
+            <w:tcW w:w="3397" w:type="dxa"/>
+          </w:tcPr>
+          <w:p>
+            <w:pPr>
+              <w:shd w:val="clear" w:color="auto" w:fill="FFFFFF" w:themeFill="background1"/>
+              <w:spacing w:line="276" w:lineRule="auto"/>
+              <w:rPr>
+                <w:rFonts w:ascii="Times New Roman" w:hAnsi="Times New Roman"/>
+                <w:sz w:val="28"/>
+                <w:szCs w:val="28"/>
+              </w:rPr>
+            </w:pPr>
+            <w:r>
+              <w:rPr>
+                <w:rFonts w:ascii="Times New Roman" w:hAnsi="Times New Roman"/>
+                <w:sz w:val="28"/>
+                <w:szCs w:val="28"/>
+              </w:rPr>
+              <w:t>Тестовый датасет</w:t>
+            </w:r>
+          </w:p>
+        </w:tc>
+        <w:tc>
+          <w:tcPr>
+            <w:tcW w:w="2831" w:type="dxa"/>
+          </w:tcPr>
+          <w:p>
+            <w:pPr>
+              <w:shd w:val="clear" w:color="auto" w:fill="FFFFFF" w:themeFill="background1"/>
+              <w:spacing w:line="276" w:lineRule="auto"/>
+              <w:jc w:val="center"/>
+              <w:rPr>
+                <w:rFonts w:ascii="Times New Roman" w:hAnsi="Times New Roman"/>
+                <w:sz w:val="28"/>
+                <w:szCs w:val="28"/>
+                <w:lang w:val="en-US"/>
+              </w:rPr>
+            </w:pPr>
+            <w:r>
+              <w:rPr>
+                <w:rFonts w:ascii="Times New Roman" w:hAnsi="Times New Roman"/>
+                <w:sz w:val="28"/>
+                <w:szCs w:val="28"/>
+                <w:lang w:val="en-US"/>
+              </w:rPr>
+              <w:t>0.</w:t>
+            </w:r>
+            <w:r>
+              <w:rPr>
+                <w:rFonts w:ascii="Times New Roman" w:hAnsi="Times New Roman"/>
+                <w:sz w:val="28"/>
+                <w:szCs w:val="28"/>
+                <w:lang w:val="en-US"/>
+              </w:rPr>
+              <w:t>2120</w:t>
+            </w:r>
+          </w:p>
+        </w:tc>
+        <w:tc>
+          <w:tcPr>
+            <w:tcW w:w="3117" w:type="dxa"/>
+          </w:tcPr>
+          <w:p>
+            <w:pPr>
+              <w:shd w:val="clear" w:color="auto" w:fill="FFFFFF" w:themeFill="background1"/>
+              <w:spacing w:line="276" w:lineRule="auto"/>
+              <w:jc w:val="center"/>
+              <w:rPr>
+                <w:rFonts w:ascii="Times New Roman" w:hAnsi="Times New Roman"/>
+                <w:sz w:val="28"/>
+                <w:szCs w:val="28"/>
+                <w:lang w:val="en-US"/>
+              </w:rPr>
+            </w:pPr>
+            <w:r>
+              <w:rPr>
+                <w:rFonts w:ascii="Times New Roman" w:hAnsi="Times New Roman"/>
+                <w:sz w:val="28"/>
+                <w:szCs w:val="28"/>
+                <w:lang w:val="en-US"/>
+              </w:rPr>
+              <w:t>96.50</w:t>
             </w:r>
             <w:r>
               <w:rPr>
@@ -4202,19 +4346,6 @@
         <w:shd w:val="clear" w:color="auto" w:fill="FFFFFF" w:themeFill="background1"/>
         <w:spacing w:after="0" w:line="276" w:lineRule="auto"/>
         <w:ind w:firstLine="426"/>
-        <w:rPr>
-          <w:rFonts w:ascii="Times New Roman" w:hAnsi="Times New Roman"/>
-          <w:sz w:val="28"/>
-          <w:szCs w:val="28"/>
-          <w:lang w:val="en-US"/>
-        </w:rPr>
-      </w:pPr>
-    </w:p>
-    <w:p>
-      <w:pPr>
-        <w:shd w:val="clear" w:color="auto" w:fill="FFFFFF" w:themeFill="background1"/>
-        <w:spacing w:after="0" w:line="276" w:lineRule="auto"/>
-        <w:ind w:firstLine="426"/>
         <w:jc w:val="both"/>
         <w:rPr>
           <w:rFonts w:ascii="Times New Roman" w:hAnsi="Times New Roman"/>
@@ -4222,6 +4353,19 @@
           <w:szCs w:val="28"/>
         </w:rPr>
       </w:pPr>
+    </w:p>
+    <w:p>
+      <w:pPr>
+        <w:shd w:val="clear" w:color="auto" w:fill="FFFFFF" w:themeFill="background1"/>
+        <w:spacing w:after="0" w:line="276" w:lineRule="auto"/>
+        <w:ind w:firstLine="426"/>
+        <w:jc w:val="both"/>
+        <w:rPr>
+          <w:rFonts w:ascii="Times New Roman" w:hAnsi="Times New Roman"/>
+          <w:sz w:val="28"/>
+          <w:szCs w:val="28"/>
+        </w:rPr>
+      </w:pPr>
       <w:r>
         <w:rPr>
           <w:rFonts w:ascii="Times New Roman" w:hAnsi="Times New Roman"/>
@@ -4236,17 +4380,7 @@
           <w:sz w:val="28"/>
           <w:szCs w:val="28"/>
         </w:rPr>
-        <w:t>в несколько раз больше, чем на тренировочном. Стоит также учитывать тот факт, что в таблице отображены луч</w:t>
-      </w:r>
-      <w:bookmarkStart w:id="1" w:name="_GoBack"/>
-      <w:bookmarkEnd w:id="1"/>
-      <w:r>
-        <w:rPr>
-          <w:rFonts w:ascii="Times New Roman" w:hAnsi="Times New Roman"/>
-          <w:sz w:val="28"/>
-          <w:szCs w:val="28"/>
-        </w:rPr>
-        <w:t xml:space="preserve">шие результаты из </w:t>
+        <w:t xml:space="preserve">в несколько раз больше, чем на тренировочном. Стоит также учитывать тот факт, что в таблице отображены лучшие результаты из </w:t>
       </w:r>
       <w:r>
         <w:rPr>
@@ -4271,7 +4405,23 @@
           <w:sz w:val="28"/>
           <w:szCs w:val="28"/>
         </w:rPr>
-        <w:t xml:space="preserve">В худшем случае разбежка (между тренировочным и валидационными датасетами) была около 8% по </w:t>
+        <w:t xml:space="preserve">В худшем случае разбежка (между тренировочным и валидационными датасетами) была около </w:t>
+      </w:r>
+      <w:r>
+        <w:rPr>
+          <w:rFonts w:ascii="Times New Roman" w:hAnsi="Times New Roman"/>
+          <w:sz w:val="28"/>
+          <w:szCs w:val="28"/>
+        </w:rPr>
+        <w:t>7</w:t>
+      </w:r>
+      <w:r>
+        <w:rPr>
+          <w:rFonts w:ascii="Times New Roman" w:hAnsi="Times New Roman"/>
+          <w:sz w:val="28"/>
+          <w:szCs w:val="28"/>
+        </w:rPr>
+        <w:t xml:space="preserve">% по </w:t>
       </w:r>
       <w:r>
         <w:rPr>
@@ -4296,7 +4446,15 @@
           <w:sz w:val="28"/>
           <w:szCs w:val="28"/>
         </w:rPr>
-        <w:t>и составляла 92.26%</w:t>
+        <w:t>и составляла 92.8</w:t>
+      </w:r>
+      <w:r>
+        <w:rPr>
+          <w:rFonts w:ascii="Times New Roman" w:hAnsi="Times New Roman"/>
+          <w:sz w:val="28"/>
+          <w:szCs w:val="28"/>
+        </w:rPr>
+        <w:t>6%</w:t>
       </w:r>
       <w:r>
         <w:rPr>
@@ -4329,15 +4487,32 @@
           <w:sz w:val="28"/>
           <w:szCs w:val="28"/>
         </w:rPr>
-        <w:t xml:space="preserve"> (</w:t>
-      </w:r>
-      <w:r>
-        <w:rPr>
-          <w:rFonts w:ascii="Times New Roman" w:hAnsi="Times New Roman"/>
-          <w:sz w:val="28"/>
-          <w:szCs w:val="28"/>
-        </w:rPr>
-        <w:t>составляла 0.46</w:t>
+        <w:t xml:space="preserve"> </w:t>
+      </w:r>
+      <w:r>
+        <w:rPr>
+          <w:rFonts w:ascii="Times New Roman" w:hAnsi="Times New Roman"/>
+          <w:sz w:val="28"/>
+          <w:szCs w:val="28"/>
+        </w:rPr>
+        <w:lastRenderedPageBreak/>
+        <w:t>(</w:t>
+      </w:r>
+      <w:r>
+        <w:rPr>
+          <w:rFonts w:ascii="Times New Roman" w:hAnsi="Times New Roman"/>
+          <w:sz w:val="28"/>
+          <w:szCs w:val="28"/>
+        </w:rPr>
+        <w:t>составляла 0.</w:t>
+      </w:r>
+      <w:r>
+        <w:rPr>
+          <w:rFonts w:ascii="Times New Roman" w:hAnsi="Times New Roman"/>
+          <w:sz w:val="28"/>
+          <w:szCs w:val="28"/>
+        </w:rPr>
+        <w:t>38</w:t>
       </w:r>
       <w:r>
         <w:rPr>
@@ -4353,8 +4528,1072 @@
           <w:sz w:val="28"/>
           <w:szCs w:val="28"/>
         </w:rPr>
-        <w:t xml:space="preserve">, хотя в то же время, ошибка на тренировочном датасете </w:t>
-      </w:r>
+        <w:t>, хотя в то же время, ошибка на тренировочном датасете отличалась незначительно от того, что приведено в таблице выше. Потому здесь очевидна проблема high variance.</w:t>
+      </w:r>
+    </w:p>
+    <w:p>
+      <w:pPr>
+        <w:shd w:val="clear" w:color="auto" w:fill="FFFFFF" w:themeFill="background1"/>
+        <w:spacing w:after="0" w:line="276" w:lineRule="auto"/>
+        <w:ind w:firstLine="426"/>
+        <w:rPr>
+          <w:rFonts w:ascii="Times New Roman" w:hAnsi="Times New Roman"/>
+          <w:sz w:val="28"/>
+          <w:szCs w:val="28"/>
+        </w:rPr>
+      </w:pPr>
+    </w:p>
+    <w:p>
+      <w:pPr>
+        <w:shd w:val="clear" w:color="auto" w:fill="FFFFFF" w:themeFill="background1"/>
+        <w:spacing w:after="0" w:line="276" w:lineRule="auto"/>
+        <w:ind w:firstLine="426"/>
+        <w:jc w:val="both"/>
+        <w:rPr>
+          <w:rFonts w:ascii="Times New Roman" w:hAnsi="Times New Roman"/>
+          <w:sz w:val="28"/>
+          <w:szCs w:val="28"/>
+        </w:rPr>
+      </w:pPr>
+      <w:r>
+        <w:rPr>
+          <w:rFonts w:ascii="Times New Roman" w:hAnsi="Times New Roman"/>
+          <w:sz w:val="28"/>
+          <w:szCs w:val="28"/>
+        </w:rPr>
+        <w:t>3. Все дополнительные препроцессинги можно увидеть ниже. Аугментирование данных применялось только к тренировочному датасету:</w:t>
+      </w:r>
+    </w:p>
+    <w:p>
+      <w:pPr>
+        <w:shd w:val="clear" w:color="auto" w:fill="FFFFFF" w:themeFill="background1"/>
+        <w:spacing w:after="0" w:line="276" w:lineRule="auto"/>
+        <w:ind w:firstLine="426"/>
+        <w:rPr>
+          <w:rFonts w:ascii="Times New Roman" w:hAnsi="Times New Roman"/>
+          <w:sz w:val="28"/>
+          <w:szCs w:val="28"/>
+        </w:rPr>
+      </w:pPr>
+    </w:p>
+    <w:p>
+      <w:pPr>
+        <w:shd w:val="clear" w:color="auto" w:fill="FFFFFF" w:themeFill="background1"/>
+        <w:spacing w:after="0" w:line="276" w:lineRule="auto"/>
+        <w:ind w:firstLine="426"/>
+        <w:rPr>
+          <w:rFonts w:ascii="Consolas" w:hAnsi="Consolas"/>
+          <w:sz w:val="18"/>
+          <w:szCs w:val="18"/>
+          <w:lang w:val="en-US"/>
+        </w:rPr>
+      </w:pPr>
+      <w:r>
+        <w:rPr>
+          <w:rFonts w:ascii="Consolas" w:hAnsi="Consolas"/>
+          <w:sz w:val="18"/>
+          <w:szCs w:val="18"/>
+          <w:lang w:val="en-US"/>
+        </w:rPr>
+        <w:t>datagen = ImageDataGenerator(</w:t>
+      </w:r>
+    </w:p>
+    <w:p>
+      <w:pPr>
+        <w:shd w:val="clear" w:color="auto" w:fill="FFFFFF" w:themeFill="background1"/>
+        <w:spacing w:after="0" w:line="276" w:lineRule="auto"/>
+        <w:ind w:firstLine="426"/>
+        <w:rPr>
+          <w:rFonts w:ascii="Consolas" w:hAnsi="Consolas"/>
+          <w:sz w:val="18"/>
+          <w:szCs w:val="18"/>
+          <w:lang w:val="en-US"/>
+        </w:rPr>
+      </w:pPr>
+      <w:r>
+        <w:rPr>
+          <w:rFonts w:ascii="Consolas" w:hAnsi="Consolas"/>
+          <w:sz w:val="18"/>
+          <w:szCs w:val="18"/>
+          <w:lang w:val="en-US"/>
+        </w:rPr>
+        <w:t xml:space="preserve">    shear_range=0.2,</w:t>
+      </w:r>
+    </w:p>
+    <w:p>
+      <w:pPr>
+        <w:shd w:val="clear" w:color="auto" w:fill="FFFFFF" w:themeFill="background1"/>
+        <w:spacing w:after="0" w:line="276" w:lineRule="auto"/>
+        <w:ind w:firstLine="426"/>
+        <w:rPr>
+          <w:rFonts w:ascii="Consolas" w:hAnsi="Consolas"/>
+          <w:sz w:val="18"/>
+          <w:szCs w:val="18"/>
+          <w:lang w:val="en-US"/>
+        </w:rPr>
+      </w:pPr>
+      <w:r>
+        <w:rPr>
+          <w:rFonts w:ascii="Consolas" w:hAnsi="Consolas"/>
+          <w:sz w:val="18"/>
+          <w:szCs w:val="18"/>
+          <w:lang w:val="en-US"/>
+        </w:rPr>
+        <w:t xml:space="preserve">    zoom_range=0.2,</w:t>
+      </w:r>
+    </w:p>
+    <w:p>
+      <w:pPr>
+        <w:shd w:val="clear" w:color="auto" w:fill="FFFFFF" w:themeFill="background1"/>
+        <w:spacing w:after="0" w:line="276" w:lineRule="auto"/>
+        <w:ind w:firstLine="426"/>
+        <w:rPr>
+          <w:rFonts w:ascii="Consolas" w:hAnsi="Consolas"/>
+          <w:sz w:val="18"/>
+          <w:szCs w:val="18"/>
+          <w:lang w:val="en-US"/>
+        </w:rPr>
+      </w:pPr>
+      <w:r>
+        <w:rPr>
+          <w:rFonts w:ascii="Consolas" w:hAnsi="Consolas"/>
+          <w:sz w:val="18"/>
+          <w:szCs w:val="18"/>
+          <w:lang w:val="en-US"/>
+        </w:rPr>
+        <w:t xml:space="preserve">    rotation_range=20,</w:t>
+      </w:r>
+    </w:p>
+    <w:p>
+      <w:pPr>
+        <w:shd w:val="clear" w:color="auto" w:fill="FFFFFF" w:themeFill="background1"/>
+        <w:spacing w:after="0" w:line="276" w:lineRule="auto"/>
+        <w:ind w:firstLine="426"/>
+        <w:rPr>
+          <w:rFonts w:ascii="Consolas" w:hAnsi="Consolas"/>
+          <w:sz w:val="18"/>
+          <w:szCs w:val="18"/>
+          <w:lang w:val="en-US"/>
+        </w:rPr>
+      </w:pPr>
+      <w:r>
+        <w:rPr>
+          <w:rFonts w:ascii="Consolas" w:hAnsi="Consolas"/>
+          <w:sz w:val="18"/>
+          <w:szCs w:val="18"/>
+          <w:lang w:val="en-US"/>
+        </w:rPr>
+        <w:t>)</w:t>
+      </w:r>
+    </w:p>
+    <w:p>
+      <w:pPr>
+        <w:shd w:val="clear" w:color="auto" w:fill="FFFFFF" w:themeFill="background1"/>
+        <w:spacing w:after="0" w:line="276" w:lineRule="auto"/>
+        <w:ind w:firstLine="426"/>
+        <w:rPr>
+          <w:rFonts w:ascii="Consolas" w:hAnsi="Consolas"/>
+          <w:sz w:val="18"/>
+          <w:szCs w:val="18"/>
+          <w:lang w:val="en-US"/>
+        </w:rPr>
+      </w:pPr>
+    </w:p>
+    <w:p>
+      <w:pPr>
+        <w:shd w:val="clear" w:color="auto" w:fill="FFFFFF" w:themeFill="background1"/>
+        <w:spacing w:after="0" w:line="276" w:lineRule="auto"/>
+        <w:ind w:firstLine="426"/>
+        <w:rPr>
+          <w:rFonts w:ascii="Consolas" w:hAnsi="Consolas"/>
+          <w:sz w:val="18"/>
+          <w:szCs w:val="18"/>
+          <w:lang w:val="en-US"/>
+        </w:rPr>
+      </w:pPr>
+    </w:p>
+    <w:p>
+      <w:pPr>
+        <w:shd w:val="clear" w:color="auto" w:fill="FFFFFF" w:themeFill="background1"/>
+        <w:spacing w:after="0" w:line="276" w:lineRule="auto"/>
+        <w:ind w:firstLine="426"/>
+        <w:rPr>
+          <w:rFonts w:ascii="Consolas" w:hAnsi="Consolas"/>
+          <w:sz w:val="18"/>
+          <w:szCs w:val="18"/>
+          <w:lang w:val="en-US"/>
+        </w:rPr>
+      </w:pPr>
+      <w:r>
+        <w:rPr>
+          <w:rFonts w:ascii="Consolas" w:hAnsi="Consolas"/>
+          <w:sz w:val="18"/>
+          <w:szCs w:val="18"/>
+          <w:lang w:val="en-US"/>
+        </w:rPr>
+        <w:t># compute quantities required for featurewise normalization</w:t>
+      </w:r>
+    </w:p>
+    <w:p>
+      <w:pPr>
+        <w:shd w:val="clear" w:color="auto" w:fill="FFFFFF" w:themeFill="background1"/>
+        <w:spacing w:after="0" w:line="276" w:lineRule="auto"/>
+        <w:ind w:firstLine="426"/>
+        <w:rPr>
+          <w:rFonts w:ascii="Consolas" w:hAnsi="Consolas"/>
+          <w:sz w:val="18"/>
+          <w:szCs w:val="18"/>
+          <w:lang w:val="en-US"/>
+        </w:rPr>
+      </w:pPr>
+      <w:r>
+        <w:rPr>
+          <w:rFonts w:ascii="Consolas" w:hAnsi="Consolas"/>
+          <w:sz w:val="18"/>
+          <w:szCs w:val="18"/>
+          <w:lang w:val="en-US"/>
+        </w:rPr>
+        <w:t># (std, mean, and principal components if ZCA whitening is applied)</w:t>
+      </w:r>
+    </w:p>
+    <w:p>
+      <w:pPr>
+        <w:shd w:val="clear" w:color="auto" w:fill="FFFFFF" w:themeFill="background1"/>
+        <w:spacing w:after="0" w:line="276" w:lineRule="auto"/>
+        <w:ind w:firstLine="426"/>
+        <w:rPr>
+          <w:rFonts w:ascii="Consolas" w:hAnsi="Consolas"/>
+          <w:sz w:val="18"/>
+          <w:szCs w:val="18"/>
+          <w:lang w:val="en-US"/>
+        </w:rPr>
+      </w:pPr>
+      <w:r>
+        <w:rPr>
+          <w:rFonts w:ascii="Consolas" w:hAnsi="Consolas"/>
+          <w:sz w:val="18"/>
+          <w:szCs w:val="18"/>
+          <w:lang w:val="en-US"/>
+        </w:rPr>
+        <w:t>datagen.fit(X)</w:t>
+      </w:r>
+    </w:p>
+    <w:p>
+      <w:pPr>
+        <w:shd w:val="clear" w:color="auto" w:fill="FFFFFF" w:themeFill="background1"/>
+        <w:spacing w:after="0" w:line="276" w:lineRule="auto"/>
+        <w:ind w:firstLine="426"/>
+        <w:rPr>
+          <w:rFonts w:ascii="Consolas" w:hAnsi="Consolas"/>
+          <w:sz w:val="18"/>
+          <w:szCs w:val="18"/>
+          <w:lang w:val="en-US"/>
+        </w:rPr>
+      </w:pPr>
+    </w:p>
+    <w:p>
+      <w:pPr>
+        <w:shd w:val="clear" w:color="auto" w:fill="FFFFFF" w:themeFill="background1"/>
+        <w:spacing w:after="0" w:line="276" w:lineRule="auto"/>
+        <w:ind w:firstLine="426"/>
+        <w:rPr>
+          <w:rFonts w:ascii="Consolas" w:hAnsi="Consolas"/>
+          <w:sz w:val="18"/>
+          <w:szCs w:val="18"/>
+          <w:lang w:val="en-US"/>
+        </w:rPr>
+      </w:pPr>
+    </w:p>
+    <w:p>
+      <w:pPr>
+        <w:shd w:val="clear" w:color="auto" w:fill="FFFFFF" w:themeFill="background1"/>
+        <w:spacing w:after="0" w:line="276" w:lineRule="auto"/>
+        <w:ind w:firstLine="426"/>
+        <w:rPr>
+          <w:rFonts w:ascii="Consolas" w:hAnsi="Consolas"/>
+          <w:sz w:val="18"/>
+          <w:szCs w:val="18"/>
+          <w:lang w:val="en-US"/>
+        </w:rPr>
+      </w:pPr>
+      <w:r>
+        <w:rPr>
+          <w:rFonts w:ascii="Consolas" w:hAnsi="Consolas"/>
+          <w:sz w:val="18"/>
+          <w:szCs w:val="18"/>
+          <w:lang w:val="en-US"/>
+        </w:rPr>
+        <w:t>skf = KFold(n_folds, shuffle=True).split(X)</w:t>
+      </w:r>
+    </w:p>
+    <w:p>
+      <w:pPr>
+        <w:shd w:val="clear" w:color="auto" w:fill="FFFFFF" w:themeFill="background1"/>
+        <w:spacing w:after="0" w:line="276" w:lineRule="auto"/>
+        <w:ind w:firstLine="426"/>
+        <w:rPr>
+          <w:rFonts w:ascii="Consolas" w:hAnsi="Consolas"/>
+          <w:sz w:val="18"/>
+          <w:szCs w:val="18"/>
+          <w:lang w:val="en-US"/>
+        </w:rPr>
+      </w:pPr>
+    </w:p>
+    <w:p>
+      <w:pPr>
+        <w:shd w:val="clear" w:color="auto" w:fill="FFFFFF" w:themeFill="background1"/>
+        <w:spacing w:after="0" w:line="276" w:lineRule="auto"/>
+        <w:ind w:firstLine="426"/>
+        <w:rPr>
+          <w:rFonts w:ascii="Consolas" w:hAnsi="Consolas"/>
+          <w:sz w:val="18"/>
+          <w:szCs w:val="18"/>
+          <w:lang w:val="en-US"/>
+        </w:rPr>
+      </w:pPr>
+      <w:r>
+        <w:rPr>
+          <w:rFonts w:ascii="Consolas" w:hAnsi="Consolas"/>
+          <w:sz w:val="18"/>
+          <w:szCs w:val="18"/>
+          <w:lang w:val="en-US"/>
+        </w:rPr>
+        <w:t>models = []</w:t>
+      </w:r>
+    </w:p>
+    <w:p>
+      <w:pPr>
+        <w:shd w:val="clear" w:color="auto" w:fill="FFFFFF" w:themeFill="background1"/>
+        <w:spacing w:after="0" w:line="276" w:lineRule="auto"/>
+        <w:ind w:firstLine="426"/>
+        <w:rPr>
+          <w:rFonts w:ascii="Consolas" w:hAnsi="Consolas"/>
+          <w:sz w:val="18"/>
+          <w:szCs w:val="18"/>
+          <w:lang w:val="en-US"/>
+        </w:rPr>
+      </w:pPr>
+      <w:r>
+        <w:rPr>
+          <w:rFonts w:ascii="Consolas" w:hAnsi="Consolas"/>
+          <w:sz w:val="18"/>
+          <w:szCs w:val="18"/>
+          <w:lang w:val="en-US"/>
+        </w:rPr>
+        <w:t>results = []</w:t>
+      </w:r>
+    </w:p>
+    <w:p>
+      <w:pPr>
+        <w:shd w:val="clear" w:color="auto" w:fill="FFFFFF" w:themeFill="background1"/>
+        <w:spacing w:after="0" w:line="276" w:lineRule="auto"/>
+        <w:ind w:firstLine="426"/>
+        <w:rPr>
+          <w:rFonts w:ascii="Consolas" w:hAnsi="Consolas"/>
+          <w:sz w:val="18"/>
+          <w:szCs w:val="18"/>
+          <w:lang w:val="en-US"/>
+        </w:rPr>
+      </w:pPr>
+      <w:r>
+        <w:rPr>
+          <w:rFonts w:ascii="Consolas" w:hAnsi="Consolas"/>
+          <w:sz w:val="18"/>
+          <w:szCs w:val="18"/>
+          <w:lang w:val="en-US"/>
+        </w:rPr>
+        <w:t>results_val = []</w:t>
+      </w:r>
+    </w:p>
+    <w:p>
+      <w:pPr>
+        <w:shd w:val="clear" w:color="auto" w:fill="FFFFFF" w:themeFill="background1"/>
+        <w:spacing w:after="0" w:line="276" w:lineRule="auto"/>
+        <w:ind w:firstLine="426"/>
+        <w:rPr>
+          <w:rFonts w:ascii="Consolas" w:hAnsi="Consolas"/>
+          <w:sz w:val="18"/>
+          <w:szCs w:val="18"/>
+          <w:lang w:val="en-US"/>
+        </w:rPr>
+      </w:pPr>
+      <w:r>
+        <w:rPr>
+          <w:rFonts w:ascii="Consolas" w:hAnsi="Consolas"/>
+          <w:sz w:val="18"/>
+          <w:szCs w:val="18"/>
+          <w:lang w:val="en-US"/>
+        </w:rPr>
+        <w:t>results_train = []</w:t>
+      </w:r>
+    </w:p>
+    <w:p>
+      <w:pPr>
+        <w:shd w:val="clear" w:color="auto" w:fill="FFFFFF" w:themeFill="background1"/>
+        <w:spacing w:after="0" w:line="276" w:lineRule="auto"/>
+        <w:ind w:firstLine="426"/>
+        <w:rPr>
+          <w:rFonts w:ascii="Consolas" w:hAnsi="Consolas"/>
+          <w:sz w:val="18"/>
+          <w:szCs w:val="18"/>
+          <w:lang w:val="en-US"/>
+        </w:rPr>
+      </w:pPr>
+    </w:p>
+    <w:p>
+      <w:pPr>
+        <w:shd w:val="clear" w:color="auto" w:fill="FFFFFF" w:themeFill="background1"/>
+        <w:spacing w:after="0" w:line="276" w:lineRule="auto"/>
+        <w:ind w:firstLine="426"/>
+        <w:rPr>
+          <w:rFonts w:ascii="Consolas" w:hAnsi="Consolas"/>
+          <w:sz w:val="18"/>
+          <w:szCs w:val="18"/>
+          <w:lang w:val="en-US"/>
+        </w:rPr>
+      </w:pPr>
+    </w:p>
+    <w:p>
+      <w:pPr>
+        <w:shd w:val="clear" w:color="auto" w:fill="FFFFFF" w:themeFill="background1"/>
+        <w:spacing w:after="0" w:line="276" w:lineRule="auto"/>
+        <w:ind w:firstLine="426"/>
+        <w:rPr>
+          <w:rFonts w:ascii="Consolas" w:hAnsi="Consolas"/>
+          <w:sz w:val="18"/>
+          <w:szCs w:val="18"/>
+          <w:lang w:val="en-US"/>
+        </w:rPr>
+      </w:pPr>
+      <w:r>
+        <w:rPr>
+          <w:rFonts w:ascii="Consolas" w:hAnsi="Consolas"/>
+          <w:sz w:val="18"/>
+          <w:szCs w:val="18"/>
+          <w:lang w:val="en-US"/>
+        </w:rPr>
+        <w:t># fits the model on batches with real-time data augmentation:</w:t>
+      </w:r>
+    </w:p>
+    <w:p>
+      <w:pPr>
+        <w:shd w:val="clear" w:color="auto" w:fill="FFFFFF" w:themeFill="background1"/>
+        <w:spacing w:after="0" w:line="276" w:lineRule="auto"/>
+        <w:ind w:firstLine="426"/>
+        <w:rPr>
+          <w:rFonts w:ascii="Consolas" w:hAnsi="Consolas"/>
+          <w:sz w:val="18"/>
+          <w:szCs w:val="18"/>
+          <w:lang w:val="en-US"/>
+        </w:rPr>
+      </w:pPr>
+      <w:r>
+        <w:rPr>
+          <w:rFonts w:ascii="Consolas" w:hAnsi="Consolas"/>
+          <w:sz w:val="18"/>
+          <w:szCs w:val="18"/>
+          <w:lang w:val="en-US"/>
+        </w:rPr>
+        <w:t>for train_index, test_index in skf:</w:t>
+      </w:r>
+    </w:p>
+    <w:p>
+      <w:pPr>
+        <w:shd w:val="clear" w:color="auto" w:fill="FFFFFF" w:themeFill="background1"/>
+        <w:spacing w:after="0" w:line="276" w:lineRule="auto"/>
+        <w:ind w:firstLine="426"/>
+        <w:rPr>
+          <w:rFonts w:ascii="Consolas" w:hAnsi="Consolas"/>
+          <w:sz w:val="18"/>
+          <w:szCs w:val="18"/>
+          <w:lang w:val="en-US"/>
+        </w:rPr>
+      </w:pPr>
+      <w:r>
+        <w:rPr>
+          <w:rFonts w:ascii="Consolas" w:hAnsi="Consolas"/>
+          <w:sz w:val="18"/>
+          <w:szCs w:val="18"/>
+          <w:lang w:val="en-US"/>
+        </w:rPr>
+        <w:t xml:space="preserve">    model.load_weights('initial.h5')</w:t>
+      </w:r>
+    </w:p>
+    <w:p>
+      <w:pPr>
+        <w:shd w:val="clear" w:color="auto" w:fill="FFFFFF" w:themeFill="background1"/>
+        <w:spacing w:after="0" w:line="276" w:lineRule="auto"/>
+        <w:ind w:firstLine="426"/>
+        <w:rPr>
+          <w:rFonts w:ascii="Consolas" w:hAnsi="Consolas"/>
+          <w:sz w:val="18"/>
+          <w:szCs w:val="18"/>
+          <w:lang w:val="en-US"/>
+        </w:rPr>
+      </w:pPr>
+      <w:r>
+        <w:rPr>
+          <w:rFonts w:ascii="Consolas" w:hAnsi="Consolas"/>
+          <w:sz w:val="18"/>
+          <w:szCs w:val="18"/>
+          <w:lang w:val="en-US"/>
+        </w:rPr>
+        <w:t xml:space="preserve">    x_train,x_test=X[train_index],X[test_index]</w:t>
+      </w:r>
+    </w:p>
+    <w:p>
+      <w:pPr>
+        <w:shd w:val="clear" w:color="auto" w:fill="FFFFFF" w:themeFill="background1"/>
+        <w:spacing w:after="0" w:line="276" w:lineRule="auto"/>
+        <w:ind w:firstLine="426"/>
+        <w:rPr>
+          <w:rFonts w:ascii="Consolas" w:hAnsi="Consolas"/>
+          <w:sz w:val="18"/>
+          <w:szCs w:val="18"/>
+          <w:lang w:val="en-US"/>
+        </w:rPr>
+      </w:pPr>
+      <w:r>
+        <w:rPr>
+          <w:rFonts w:ascii="Consolas" w:hAnsi="Consolas"/>
+          <w:sz w:val="18"/>
+          <w:szCs w:val="18"/>
+          <w:lang w:val="en-US"/>
+        </w:rPr>
+        <w:t xml:space="preserve">    y_train,y_test=Y[train_index],Y[test_index]</w:t>
+      </w:r>
+    </w:p>
+    <w:p>
+      <w:pPr>
+        <w:shd w:val="clear" w:color="auto" w:fill="FFFFFF" w:themeFill="background1"/>
+        <w:spacing w:after="0" w:line="276" w:lineRule="auto"/>
+        <w:ind w:firstLine="426"/>
+        <w:rPr>
+          <w:rFonts w:ascii="Consolas" w:hAnsi="Consolas"/>
+          <w:sz w:val="18"/>
+          <w:szCs w:val="18"/>
+          <w:lang w:val="en-US"/>
+        </w:rPr>
+      </w:pPr>
+      <w:r>
+        <w:rPr>
+          <w:rFonts w:ascii="Consolas" w:hAnsi="Consolas"/>
+          <w:sz w:val="18"/>
+          <w:szCs w:val="18"/>
+          <w:lang w:val="en-US"/>
+        </w:rPr>
+        <w:t xml:space="preserve">    h = model.fit_generator(</w:t>
+      </w:r>
+    </w:p>
+    <w:p>
+      <w:pPr>
+        <w:shd w:val="clear" w:color="auto" w:fill="FFFFFF" w:themeFill="background1"/>
+        <w:spacing w:after="0" w:line="276" w:lineRule="auto"/>
+        <w:ind w:firstLine="426"/>
+        <w:rPr>
+          <w:rFonts w:ascii="Consolas" w:hAnsi="Consolas"/>
+          <w:sz w:val="18"/>
+          <w:szCs w:val="18"/>
+          <w:lang w:val="en-US"/>
+        </w:rPr>
+      </w:pPr>
+      <w:r>
+        <w:rPr>
+          <w:rFonts w:ascii="Consolas" w:hAnsi="Consolas"/>
+          <w:sz w:val="18"/>
+          <w:szCs w:val="18"/>
+          <w:lang w:val="en-US"/>
+        </w:rPr>
+        <w:t xml:space="preserve">      datagen.flow(x_train, y_train, batch_size=32),</w:t>
+      </w:r>
+    </w:p>
+    <w:p>
+      <w:pPr>
+        <w:shd w:val="clear" w:color="auto" w:fill="FFFFFF" w:themeFill="background1"/>
+        <w:spacing w:after="0" w:line="276" w:lineRule="auto"/>
+        <w:ind w:firstLine="426"/>
+        <w:rPr>
+          <w:rFonts w:ascii="Consolas" w:hAnsi="Consolas"/>
+          <w:sz w:val="18"/>
+          <w:szCs w:val="18"/>
+          <w:lang w:val="en-US"/>
+        </w:rPr>
+      </w:pPr>
+      <w:r>
+        <w:rPr>
+          <w:rFonts w:ascii="Consolas" w:hAnsi="Consolas"/>
+          <w:sz w:val="18"/>
+          <w:szCs w:val="18"/>
+          <w:lang w:val="en-US"/>
+        </w:rPr>
+        <w:t xml:space="preserve">      steps_per_epoch=len(x_train) / 32,</w:t>
+      </w:r>
+    </w:p>
+    <w:p>
+      <w:pPr>
+        <w:shd w:val="clear" w:color="auto" w:fill="FFFFFF" w:themeFill="background1"/>
+        <w:spacing w:after="0" w:line="276" w:lineRule="auto"/>
+        <w:ind w:firstLine="426"/>
+        <w:rPr>
+          <w:rFonts w:ascii="Consolas" w:hAnsi="Consolas"/>
+          <w:sz w:val="18"/>
+          <w:szCs w:val="18"/>
+          <w:lang w:val="en-US"/>
+        </w:rPr>
+      </w:pPr>
+      <w:r>
+        <w:rPr>
+          <w:rFonts w:ascii="Consolas" w:hAnsi="Consolas"/>
+          <w:sz w:val="18"/>
+          <w:szCs w:val="18"/>
+          <w:lang w:val="en-US"/>
+        </w:rPr>
+        <w:t xml:space="preserve">      validation_data=datagen.flow(x_test, y_test),</w:t>
+      </w:r>
+    </w:p>
+    <w:p>
+      <w:pPr>
+        <w:shd w:val="clear" w:color="auto" w:fill="FFFFFF" w:themeFill="background1"/>
+        <w:spacing w:after="0" w:line="276" w:lineRule="auto"/>
+        <w:ind w:firstLine="426"/>
+        <w:rPr>
+          <w:rFonts w:ascii="Consolas" w:hAnsi="Consolas"/>
+          <w:sz w:val="18"/>
+          <w:szCs w:val="18"/>
+          <w:lang w:val="en-US"/>
+        </w:rPr>
+      </w:pPr>
+      <w:r>
+        <w:rPr>
+          <w:rFonts w:ascii="Consolas" w:hAnsi="Consolas"/>
+          <w:sz w:val="18"/>
+          <w:szCs w:val="18"/>
+          <w:lang w:val="en-US"/>
+        </w:rPr>
+        <w:t xml:space="preserve">      validation_steps=len(x_test) / 32,</w:t>
+      </w:r>
+    </w:p>
+    <w:p>
+      <w:pPr>
+        <w:shd w:val="clear" w:color="auto" w:fill="FFFFFF" w:themeFill="background1"/>
+        <w:spacing w:after="0" w:line="276" w:lineRule="auto"/>
+        <w:ind w:firstLine="426"/>
+        <w:rPr>
+          <w:rFonts w:ascii="Consolas" w:hAnsi="Consolas"/>
+          <w:sz w:val="18"/>
+          <w:szCs w:val="18"/>
+          <w:lang w:val="en-US"/>
+        </w:rPr>
+      </w:pPr>
+      <w:r>
+        <w:rPr>
+          <w:rFonts w:ascii="Consolas" w:hAnsi="Consolas"/>
+          <w:sz w:val="18"/>
+          <w:szCs w:val="18"/>
+          <w:lang w:val="en-US"/>
+        </w:rPr>
+        <w:t xml:space="preserve">      epochs=30,</w:t>
+      </w:r>
+    </w:p>
+    <w:p>
+      <w:pPr>
+        <w:shd w:val="clear" w:color="auto" w:fill="FFFFFF" w:themeFill="background1"/>
+        <w:spacing w:after="0" w:line="276" w:lineRule="auto"/>
+        <w:ind w:firstLine="426"/>
+        <w:rPr>
+          <w:rFonts w:ascii="Consolas" w:hAnsi="Consolas"/>
+          <w:sz w:val="18"/>
+          <w:szCs w:val="18"/>
+          <w:lang w:val="en-US"/>
+        </w:rPr>
+      </w:pPr>
+      <w:r>
+        <w:rPr>
+          <w:rFonts w:ascii="Consolas" w:hAnsi="Consolas"/>
+          <w:sz w:val="18"/>
+          <w:szCs w:val="18"/>
+          <w:lang w:val="en-US"/>
+        </w:rPr>
+        <w:t xml:space="preserve">      verbose=0</w:t>
+      </w:r>
+    </w:p>
+    <w:p>
+      <w:pPr>
+        <w:shd w:val="clear" w:color="auto" w:fill="FFFFFF" w:themeFill="background1"/>
+        <w:spacing w:after="0" w:line="276" w:lineRule="auto"/>
+        <w:ind w:firstLine="426"/>
+        <w:rPr>
+          <w:rFonts w:ascii="Consolas" w:hAnsi="Consolas"/>
+          <w:sz w:val="18"/>
+          <w:szCs w:val="18"/>
+          <w:lang w:val="en-US"/>
+        </w:rPr>
+      </w:pPr>
+      <w:r>
+        <w:rPr>
+          <w:rFonts w:ascii="Consolas" w:hAnsi="Consolas"/>
+          <w:sz w:val="18"/>
+          <w:szCs w:val="18"/>
+          <w:lang w:val="en-US"/>
+        </w:rPr>
+        <w:t xml:space="preserve">    )</w:t>
+      </w:r>
+    </w:p>
+    <w:p>
+      <w:pPr>
+        <w:shd w:val="clear" w:color="auto" w:fill="FFFFFF" w:themeFill="background1"/>
+        <w:spacing w:after="0" w:line="276" w:lineRule="auto"/>
+        <w:ind w:firstLine="426"/>
+        <w:rPr>
+          <w:rFonts w:ascii="Consolas" w:hAnsi="Consolas"/>
+          <w:sz w:val="18"/>
+          <w:szCs w:val="18"/>
+          <w:lang w:val="en-US"/>
+        </w:rPr>
+      </w:pPr>
+    </w:p>
+    <w:p>
+      <w:pPr>
+        <w:shd w:val="clear" w:color="auto" w:fill="FFFFFF" w:themeFill="background1"/>
+        <w:spacing w:after="0" w:line="276" w:lineRule="auto"/>
+        <w:ind w:firstLine="426"/>
+        <w:rPr>
+          <w:rFonts w:ascii="Consolas" w:hAnsi="Consolas"/>
+          <w:sz w:val="18"/>
+          <w:szCs w:val="18"/>
+          <w:lang w:val="en-US"/>
+        </w:rPr>
+      </w:pPr>
+      <w:r>
+        <w:rPr>
+          <w:rFonts w:ascii="Consolas" w:hAnsi="Consolas"/>
+          <w:sz w:val="18"/>
+          <w:szCs w:val="18"/>
+          <w:lang w:val="en-US"/>
+        </w:rPr>
+        <w:t xml:space="preserve">    score, acc = model.evaluate(x_test, y_test, verbose=1)</w:t>
+      </w:r>
+    </w:p>
+    <w:p>
+      <w:pPr>
+        <w:shd w:val="clear" w:color="auto" w:fill="FFFFFF" w:themeFill="background1"/>
+        <w:spacing w:after="0" w:line="276" w:lineRule="auto"/>
+        <w:ind w:firstLine="426"/>
+        <w:rPr>
+          <w:rFonts w:ascii="Consolas" w:hAnsi="Consolas"/>
+          <w:sz w:val="18"/>
+          <w:szCs w:val="18"/>
+          <w:lang w:val="en-US"/>
+        </w:rPr>
+      </w:pPr>
+      <w:r>
+        <w:rPr>
+          <w:rFonts w:ascii="Consolas" w:hAnsi="Consolas"/>
+          <w:sz w:val="18"/>
+          <w:szCs w:val="18"/>
+          <w:lang w:val="en-US"/>
+        </w:rPr>
+        <w:t xml:space="preserve">    # models.append(model)</w:t>
+      </w:r>
+    </w:p>
+    <w:p>
+      <w:pPr>
+        <w:shd w:val="clear" w:color="auto" w:fill="FFFFFF" w:themeFill="background1"/>
+        <w:spacing w:after="0" w:line="276" w:lineRule="auto"/>
+        <w:ind w:firstLine="426"/>
+        <w:rPr>
+          <w:rFonts w:ascii="Consolas" w:hAnsi="Consolas"/>
+          <w:sz w:val="18"/>
+          <w:szCs w:val="18"/>
+          <w:lang w:val="en-US"/>
+        </w:rPr>
+      </w:pPr>
+      <w:r>
+        <w:rPr>
+          <w:rFonts w:ascii="Consolas" w:hAnsi="Consolas"/>
+          <w:sz w:val="18"/>
+          <w:szCs w:val="18"/>
+          <w:lang w:val="en-US"/>
+        </w:rPr>
+        <w:t xml:space="preserve">    results_val.append([score, acc])</w:t>
+      </w:r>
+    </w:p>
+    <w:p>
+      <w:pPr>
+        <w:shd w:val="clear" w:color="auto" w:fill="FFFFFF" w:themeFill="background1"/>
+        <w:spacing w:after="0" w:line="276" w:lineRule="auto"/>
+        <w:ind w:firstLine="426"/>
+        <w:rPr>
+          <w:rFonts w:ascii="Consolas" w:hAnsi="Consolas"/>
+          <w:sz w:val="18"/>
+          <w:szCs w:val="18"/>
+          <w:lang w:val="en-US"/>
+        </w:rPr>
+      </w:pPr>
+      <w:r>
+        <w:rPr>
+          <w:rFonts w:ascii="Consolas" w:hAnsi="Consolas"/>
+          <w:sz w:val="18"/>
+          <w:szCs w:val="18"/>
+          <w:lang w:val="en-US"/>
+        </w:rPr>
+        <w:t xml:space="preserve">    score, acc = model.evaluate(x_train, y_train, verbose=1)</w:t>
+      </w:r>
+    </w:p>
+    <w:p>
+      <w:pPr>
+        <w:shd w:val="clear" w:color="auto" w:fill="FFFFFF" w:themeFill="background1"/>
+        <w:spacing w:after="0" w:line="276" w:lineRule="auto"/>
+        <w:ind w:firstLine="426"/>
+        <w:rPr>
+          <w:rFonts w:ascii="Consolas" w:hAnsi="Consolas"/>
+          <w:sz w:val="18"/>
+          <w:szCs w:val="18"/>
+          <w:lang w:val="en-US"/>
+        </w:rPr>
+      </w:pPr>
+      <w:r>
+        <w:rPr>
+          <w:rFonts w:ascii="Consolas" w:hAnsi="Consolas"/>
+          <w:sz w:val="18"/>
+          <w:szCs w:val="18"/>
+          <w:lang w:val="en-US"/>
+        </w:rPr>
+        <w:t xml:space="preserve">    # models.append(model)</w:t>
+      </w:r>
+    </w:p>
+    <w:p>
+      <w:pPr>
+        <w:shd w:val="clear" w:color="auto" w:fill="FFFFFF" w:themeFill="background1"/>
+        <w:spacing w:after="0" w:line="276" w:lineRule="auto"/>
+        <w:ind w:firstLine="426"/>
+        <w:rPr>
+          <w:rFonts w:ascii="Consolas" w:hAnsi="Consolas"/>
+          <w:sz w:val="18"/>
+          <w:szCs w:val="18"/>
+          <w:lang w:val="en-US"/>
+        </w:rPr>
+      </w:pPr>
+      <w:r>
+        <w:rPr>
+          <w:rFonts w:ascii="Consolas" w:hAnsi="Consolas"/>
+          <w:sz w:val="18"/>
+          <w:szCs w:val="18"/>
+          <w:lang w:val="en-US"/>
+        </w:rPr>
+        <w:t xml:space="preserve">    results_train.append([score, acc])</w:t>
+      </w:r>
+    </w:p>
+    <w:p>
+      <w:pPr>
+        <w:shd w:val="clear" w:color="auto" w:fill="FFFFFF" w:themeFill="background1"/>
+        <w:spacing w:after="0" w:line="276" w:lineRule="auto"/>
+        <w:ind w:firstLine="426"/>
+        <w:rPr>
+          <w:rFonts w:ascii="Consolas" w:hAnsi="Consolas"/>
+          <w:sz w:val="18"/>
+          <w:szCs w:val="18"/>
+          <w:lang w:val="en-US"/>
+        </w:rPr>
+      </w:pPr>
+      <w:r>
+        <w:rPr>
+          <w:rFonts w:ascii="Consolas" w:hAnsi="Consolas"/>
+          <w:sz w:val="18"/>
+          <w:szCs w:val="18"/>
+          <w:lang w:val="en-US"/>
+        </w:rPr>
+        <w:t xml:space="preserve">    score, acc = model.evaluate(X_test, Y_test, verbose=1)</w:t>
+      </w:r>
+    </w:p>
+    <w:p>
+      <w:pPr>
+        <w:shd w:val="clear" w:color="auto" w:fill="FFFFFF" w:themeFill="background1"/>
+        <w:spacing w:after="0" w:line="276" w:lineRule="auto"/>
+        <w:ind w:firstLine="426"/>
+        <w:rPr>
+          <w:rFonts w:ascii="Consolas" w:hAnsi="Consolas"/>
+          <w:sz w:val="18"/>
+          <w:szCs w:val="18"/>
+          <w:lang w:val="en-US"/>
+        </w:rPr>
+      </w:pPr>
+      <w:r>
+        <w:rPr>
+          <w:rFonts w:ascii="Consolas" w:hAnsi="Consolas"/>
+          <w:sz w:val="18"/>
+          <w:szCs w:val="18"/>
+          <w:lang w:val="en-US"/>
+        </w:rPr>
+        <w:t xml:space="preserve">    # models.append(model)</w:t>
+      </w:r>
+    </w:p>
+    <w:p>
+      <w:pPr>
+        <w:shd w:val="clear" w:color="auto" w:fill="FFFFFF" w:themeFill="background1"/>
+        <w:spacing w:after="0" w:line="276" w:lineRule="auto"/>
+        <w:ind w:firstLine="426"/>
+        <w:rPr>
+          <w:rFonts w:ascii="Consolas" w:hAnsi="Consolas"/>
+          <w:sz w:val="18"/>
+          <w:szCs w:val="18"/>
+          <w:lang w:val="en-US"/>
+        </w:rPr>
+      </w:pPr>
+      <w:r>
+        <w:rPr>
+          <w:rFonts w:ascii="Consolas" w:hAnsi="Consolas"/>
+          <w:sz w:val="18"/>
+          <w:szCs w:val="18"/>
+          <w:lang w:val="en-US"/>
+        </w:rPr>
+        <w:t xml:space="preserve">    results.append([score, acc])</w:t>
+      </w:r>
+    </w:p>
+    <w:p>
+      <w:pPr>
+        <w:shd w:val="clear" w:color="auto" w:fill="FFFFFF" w:themeFill="background1"/>
+        <w:spacing w:after="0" w:line="276" w:lineRule="auto"/>
+        <w:ind w:firstLine="426"/>
+        <w:rPr>
+          <w:rFonts w:ascii="Consolas" w:hAnsi="Consolas"/>
+          <w:sz w:val="18"/>
+          <w:szCs w:val="18"/>
+          <w:lang w:val="en-US"/>
+        </w:rPr>
+      </w:pPr>
+    </w:p>
+    <w:p>
+      <w:pPr>
+        <w:shd w:val="clear" w:color="auto" w:fill="FFFFFF" w:themeFill="background1"/>
+        <w:spacing w:after="0" w:line="276" w:lineRule="auto"/>
+        <w:ind w:firstLine="426"/>
+        <w:rPr>
+          <w:rFonts w:ascii="Consolas" w:hAnsi="Consolas"/>
+          <w:sz w:val="18"/>
+          <w:szCs w:val="18"/>
+          <w:lang w:val="en-US"/>
+        </w:rPr>
+      </w:pPr>
+    </w:p>
+    <w:p>
+      <w:pPr>
+        <w:shd w:val="clear" w:color="auto" w:fill="FFFFFF" w:themeFill="background1"/>
+        <w:spacing w:after="0" w:line="276" w:lineRule="auto"/>
+        <w:ind w:firstLine="426"/>
+        <w:rPr>
+          <w:rFonts w:ascii="Consolas" w:hAnsi="Consolas"/>
+          <w:sz w:val="18"/>
+          <w:szCs w:val="18"/>
+          <w:lang w:val="en-US"/>
+        </w:rPr>
+      </w:pPr>
+      <w:r>
+        <w:rPr>
+          <w:rFonts w:ascii="Consolas" w:hAnsi="Consolas"/>
+          <w:sz w:val="18"/>
+          <w:szCs w:val="18"/>
+          <w:lang w:val="en-US"/>
+        </w:rPr>
+        <w:t>print(results)</w:t>
+      </w:r>
+    </w:p>
+    <w:p>
+      <w:pPr>
+        <w:shd w:val="clear" w:color="auto" w:fill="FFFFFF" w:themeFill="background1"/>
+        <w:spacing w:after="0" w:line="276" w:lineRule="auto"/>
+        <w:ind w:firstLine="426"/>
+        <w:rPr>
+          <w:rFonts w:ascii="Consolas" w:hAnsi="Consolas"/>
+          <w:sz w:val="18"/>
+          <w:szCs w:val="18"/>
+          <w:lang w:val="en-US"/>
+        </w:rPr>
+      </w:pPr>
+      <w:r>
+        <w:rPr>
+          <w:rFonts w:ascii="Consolas" w:hAnsi="Consolas"/>
+          <w:sz w:val="18"/>
+          <w:szCs w:val="18"/>
+          <w:lang w:val="en-US"/>
+        </w:rPr>
+        <w:t>print(results_val)</w:t>
+      </w:r>
+    </w:p>
+    <w:p>
+      <w:pPr>
+        <w:shd w:val="clear" w:color="auto" w:fill="FFFFFF" w:themeFill="background1"/>
+        <w:spacing w:after="0" w:line="276" w:lineRule="auto"/>
+        <w:ind w:firstLine="426"/>
+        <w:rPr>
+          <w:rFonts w:ascii="Consolas" w:hAnsi="Consolas"/>
+          <w:sz w:val="18"/>
+          <w:szCs w:val="18"/>
+        </w:rPr>
+      </w:pPr>
+      <w:r>
+        <w:rPr>
+          <w:rFonts w:ascii="Consolas" w:hAnsi="Consolas"/>
+          <w:sz w:val="18"/>
+          <w:szCs w:val="18"/>
+          <w:lang w:val="en-US"/>
+        </w:rPr>
+        <w:t>print</w:t>
+      </w:r>
+      <w:r>
+        <w:rPr>
+          <w:rFonts w:ascii="Consolas" w:hAnsi="Consolas"/>
+          <w:sz w:val="18"/>
+          <w:szCs w:val="18"/>
+        </w:rPr>
+        <w:t>(</w:t>
+      </w:r>
+      <w:r>
+        <w:rPr>
+          <w:rFonts w:ascii="Consolas" w:hAnsi="Consolas"/>
+          <w:sz w:val="18"/>
+          <w:szCs w:val="18"/>
+          <w:lang w:val="en-US"/>
+        </w:rPr>
+        <w:t>results</w:t>
+      </w:r>
+      <w:r>
+        <w:rPr>
+          <w:rFonts w:ascii="Consolas" w:hAnsi="Consolas"/>
+          <w:sz w:val="18"/>
+          <w:szCs w:val="18"/>
+        </w:rPr>
+        <w:t>_</w:t>
+      </w:r>
+      <w:r>
+        <w:rPr>
+          <w:rFonts w:ascii="Consolas" w:hAnsi="Consolas"/>
+          <w:sz w:val="18"/>
+          <w:szCs w:val="18"/>
+          <w:lang w:val="en-US"/>
+        </w:rPr>
+        <w:t>train</w:t>
+      </w:r>
+      <w:r>
+        <w:rPr>
+          <w:rFonts w:ascii="Consolas" w:hAnsi="Consolas"/>
+          <w:sz w:val="18"/>
+          <w:szCs w:val="18"/>
+        </w:rPr>
+        <w:t>)</w:t>
+      </w:r>
+    </w:p>
+    <w:p>
+      <w:pPr>
+        <w:shd w:val="clear" w:color="auto" w:fill="FFFFFF" w:themeFill="background1"/>
+        <w:spacing w:after="0" w:line="276" w:lineRule="auto"/>
+        <w:ind w:firstLine="426"/>
+        <w:rPr>
+          <w:rFonts w:ascii="Times New Roman" w:hAnsi="Times New Roman"/>
+          <w:sz w:val="28"/>
+          <w:szCs w:val="28"/>
+        </w:rPr>
+      </w:pPr>
       <w:r>
         <w:rPr>
           <w:rFonts w:ascii="Times New Roman" w:hAnsi="Times New Roman"/>
@@ -4362,973 +5601,6 @@
           <w:szCs w:val="28"/>
         </w:rPr>
         <w:lastRenderedPageBreak/>
-        <w:t>отличалась незначительно от того, что приведено в таблице выше. Потому здесь очевидна проблема high variance.</w:t>
-      </w:r>
-    </w:p>
-    <w:p>
-      <w:pPr>
-        <w:shd w:val="clear" w:color="auto" w:fill="FFFFFF" w:themeFill="background1"/>
-        <w:spacing w:after="0" w:line="276" w:lineRule="auto"/>
-        <w:ind w:firstLine="426"/>
-        <w:rPr>
-          <w:rFonts w:ascii="Times New Roman" w:hAnsi="Times New Roman"/>
-          <w:sz w:val="28"/>
-          <w:szCs w:val="28"/>
-        </w:rPr>
-      </w:pPr>
-    </w:p>
-    <w:p>
-      <w:pPr>
-        <w:shd w:val="clear" w:color="auto" w:fill="FFFFFF" w:themeFill="background1"/>
-        <w:spacing w:after="0" w:line="276" w:lineRule="auto"/>
-        <w:ind w:firstLine="426"/>
-        <w:jc w:val="both"/>
-        <w:rPr>
-          <w:rFonts w:ascii="Times New Roman" w:hAnsi="Times New Roman"/>
-          <w:sz w:val="28"/>
-          <w:szCs w:val="28"/>
-        </w:rPr>
-      </w:pPr>
-      <w:r>
-        <w:rPr>
-          <w:rFonts w:ascii="Times New Roman" w:hAnsi="Times New Roman"/>
-          <w:sz w:val="28"/>
-          <w:szCs w:val="28"/>
-        </w:rPr>
-        <w:t>3. Все дополнительные препроцессинги можно увидеть ниже. Аугментирование данных применялось только к тренировочному датасету:</w:t>
-      </w:r>
-    </w:p>
-    <w:p>
-      <w:pPr>
-        <w:shd w:val="clear" w:color="auto" w:fill="FFFFFF" w:themeFill="background1"/>
-        <w:spacing w:after="0" w:line="276" w:lineRule="auto"/>
-        <w:ind w:firstLine="426"/>
-        <w:rPr>
-          <w:rFonts w:ascii="Times New Roman" w:hAnsi="Times New Roman"/>
-          <w:sz w:val="28"/>
-          <w:szCs w:val="28"/>
-        </w:rPr>
-      </w:pPr>
-    </w:p>
-    <w:p>
-      <w:pPr>
-        <w:shd w:val="clear" w:color="auto" w:fill="FFFFFF" w:themeFill="background1"/>
-        <w:spacing w:after="0" w:line="276" w:lineRule="auto"/>
-        <w:ind w:firstLine="426"/>
-        <w:rPr>
-          <w:rFonts w:ascii="Consolas" w:hAnsi="Consolas"/>
-          <w:sz w:val="18"/>
-          <w:szCs w:val="18"/>
-          <w:lang w:val="en-US"/>
-        </w:rPr>
-      </w:pPr>
-      <w:r>
-        <w:rPr>
-          <w:rFonts w:ascii="Consolas" w:hAnsi="Consolas"/>
-          <w:sz w:val="18"/>
-          <w:szCs w:val="18"/>
-          <w:lang w:val="en-US"/>
-        </w:rPr>
-        <w:t>datagen = ImageDataGenerator(</w:t>
-      </w:r>
-    </w:p>
-    <w:p>
-      <w:pPr>
-        <w:shd w:val="clear" w:color="auto" w:fill="FFFFFF" w:themeFill="background1"/>
-        <w:spacing w:after="0" w:line="276" w:lineRule="auto"/>
-        <w:ind w:firstLine="426"/>
-        <w:rPr>
-          <w:rFonts w:ascii="Consolas" w:hAnsi="Consolas"/>
-          <w:sz w:val="18"/>
-          <w:szCs w:val="18"/>
-          <w:lang w:val="en-US"/>
-        </w:rPr>
-      </w:pPr>
-      <w:r>
-        <w:rPr>
-          <w:rFonts w:ascii="Consolas" w:hAnsi="Consolas"/>
-          <w:sz w:val="18"/>
-          <w:szCs w:val="18"/>
-          <w:lang w:val="en-US"/>
-        </w:rPr>
-        <w:t xml:space="preserve">    shear_range=0.2,</w:t>
-      </w:r>
-    </w:p>
-    <w:p>
-      <w:pPr>
-        <w:shd w:val="clear" w:color="auto" w:fill="FFFFFF" w:themeFill="background1"/>
-        <w:spacing w:after="0" w:line="276" w:lineRule="auto"/>
-        <w:ind w:firstLine="426"/>
-        <w:rPr>
-          <w:rFonts w:ascii="Consolas" w:hAnsi="Consolas"/>
-          <w:sz w:val="18"/>
-          <w:szCs w:val="18"/>
-          <w:lang w:val="en-US"/>
-        </w:rPr>
-      </w:pPr>
-      <w:r>
-        <w:rPr>
-          <w:rFonts w:ascii="Consolas" w:hAnsi="Consolas"/>
-          <w:sz w:val="18"/>
-          <w:szCs w:val="18"/>
-          <w:lang w:val="en-US"/>
-        </w:rPr>
-        <w:t xml:space="preserve">    zoom_range=0.2,</w:t>
-      </w:r>
-    </w:p>
-    <w:p>
-      <w:pPr>
-        <w:shd w:val="clear" w:color="auto" w:fill="FFFFFF" w:themeFill="background1"/>
-        <w:spacing w:after="0" w:line="276" w:lineRule="auto"/>
-        <w:ind w:firstLine="426"/>
-        <w:rPr>
-          <w:rFonts w:ascii="Consolas" w:hAnsi="Consolas"/>
-          <w:sz w:val="18"/>
-          <w:szCs w:val="18"/>
-          <w:lang w:val="en-US"/>
-        </w:rPr>
-      </w:pPr>
-      <w:r>
-        <w:rPr>
-          <w:rFonts w:ascii="Consolas" w:hAnsi="Consolas"/>
-          <w:sz w:val="18"/>
-          <w:szCs w:val="18"/>
-          <w:lang w:val="en-US"/>
-        </w:rPr>
-        <w:t xml:space="preserve">    rotation_range=20,</w:t>
-      </w:r>
-    </w:p>
-    <w:p>
-      <w:pPr>
-        <w:shd w:val="clear" w:color="auto" w:fill="FFFFFF" w:themeFill="background1"/>
-        <w:spacing w:after="0" w:line="276" w:lineRule="auto"/>
-        <w:ind w:firstLine="426"/>
-        <w:rPr>
-          <w:rFonts w:ascii="Consolas" w:hAnsi="Consolas"/>
-          <w:sz w:val="18"/>
-          <w:szCs w:val="18"/>
-          <w:lang w:val="en-US"/>
-        </w:rPr>
-      </w:pPr>
-      <w:r>
-        <w:rPr>
-          <w:rFonts w:ascii="Consolas" w:hAnsi="Consolas"/>
-          <w:sz w:val="18"/>
-          <w:szCs w:val="18"/>
-          <w:lang w:val="en-US"/>
-        </w:rPr>
-        <w:t>)</w:t>
-      </w:r>
-    </w:p>
-    <w:p>
-      <w:pPr>
-        <w:shd w:val="clear" w:color="auto" w:fill="FFFFFF" w:themeFill="background1"/>
-        <w:spacing w:after="0" w:line="276" w:lineRule="auto"/>
-        <w:ind w:firstLine="426"/>
-        <w:rPr>
-          <w:rFonts w:ascii="Consolas" w:hAnsi="Consolas"/>
-          <w:sz w:val="18"/>
-          <w:szCs w:val="18"/>
-          <w:lang w:val="en-US"/>
-        </w:rPr>
-      </w:pPr>
-    </w:p>
-    <w:p>
-      <w:pPr>
-        <w:shd w:val="clear" w:color="auto" w:fill="FFFFFF" w:themeFill="background1"/>
-        <w:spacing w:after="0" w:line="276" w:lineRule="auto"/>
-        <w:ind w:firstLine="426"/>
-        <w:rPr>
-          <w:rFonts w:ascii="Consolas" w:hAnsi="Consolas"/>
-          <w:sz w:val="18"/>
-          <w:szCs w:val="18"/>
-          <w:lang w:val="en-US"/>
-        </w:rPr>
-      </w:pPr>
-      <w:r>
-        <w:rPr>
-          <w:rFonts w:ascii="Consolas" w:hAnsi="Consolas"/>
-          <w:sz w:val="18"/>
-          <w:szCs w:val="18"/>
-          <w:lang w:val="en-US"/>
-        </w:rPr>
-        <w:t># compute quantities required for featurewise normalization</w:t>
-      </w:r>
-    </w:p>
-    <w:p>
-      <w:pPr>
-        <w:shd w:val="clear" w:color="auto" w:fill="FFFFFF" w:themeFill="background1"/>
-        <w:spacing w:after="0" w:line="276" w:lineRule="auto"/>
-        <w:ind w:firstLine="426"/>
-        <w:rPr>
-          <w:rFonts w:ascii="Consolas" w:hAnsi="Consolas"/>
-          <w:sz w:val="18"/>
-          <w:szCs w:val="18"/>
-          <w:lang w:val="en-US"/>
-        </w:rPr>
-      </w:pPr>
-      <w:r>
-        <w:rPr>
-          <w:rFonts w:ascii="Consolas" w:hAnsi="Consolas"/>
-          <w:sz w:val="18"/>
-          <w:szCs w:val="18"/>
-          <w:lang w:val="en-US"/>
-        </w:rPr>
-        <w:t># (std, mean, and principal components if ZCA whitening is applied)</w:t>
-      </w:r>
-    </w:p>
-    <w:p>
-      <w:pPr>
-        <w:shd w:val="clear" w:color="auto" w:fill="FFFFFF" w:themeFill="background1"/>
-        <w:spacing w:after="0" w:line="276" w:lineRule="auto"/>
-        <w:ind w:firstLine="426"/>
-        <w:rPr>
-          <w:rFonts w:ascii="Consolas" w:hAnsi="Consolas"/>
-          <w:sz w:val="18"/>
-          <w:szCs w:val="18"/>
-          <w:lang w:val="en-US"/>
-        </w:rPr>
-      </w:pPr>
-      <w:r>
-        <w:rPr>
-          <w:rFonts w:ascii="Consolas" w:hAnsi="Consolas"/>
-          <w:sz w:val="18"/>
-          <w:szCs w:val="18"/>
-          <w:lang w:val="en-US"/>
-        </w:rPr>
-        <w:t>datagen.fit(X)</w:t>
-      </w:r>
-    </w:p>
-    <w:p>
-      <w:pPr>
-        <w:shd w:val="clear" w:color="auto" w:fill="FFFFFF" w:themeFill="background1"/>
-        <w:spacing w:after="0" w:line="276" w:lineRule="auto"/>
-        <w:ind w:firstLine="426"/>
-        <w:rPr>
-          <w:rFonts w:ascii="Consolas" w:hAnsi="Consolas"/>
-          <w:sz w:val="18"/>
-          <w:szCs w:val="18"/>
-          <w:lang w:val="en-US"/>
-        </w:rPr>
-      </w:pPr>
-    </w:p>
-    <w:p>
-      <w:pPr>
-        <w:shd w:val="clear" w:color="auto" w:fill="FFFFFF" w:themeFill="background1"/>
-        <w:spacing w:after="0" w:line="276" w:lineRule="auto"/>
-        <w:ind w:firstLine="426"/>
-        <w:rPr>
-          <w:rFonts w:ascii="Consolas" w:hAnsi="Consolas"/>
-          <w:sz w:val="18"/>
-          <w:szCs w:val="18"/>
-          <w:lang w:val="en-US"/>
-        </w:rPr>
-      </w:pPr>
-      <w:r>
-        <w:rPr>
-          <w:rFonts w:ascii="Consolas" w:hAnsi="Consolas"/>
-          <w:sz w:val="18"/>
-          <w:szCs w:val="18"/>
-          <w:lang w:val="en-US"/>
-        </w:rPr>
-        <w:t>skf = KFold(n_folds, shuffle=True).split(X)</w:t>
-      </w:r>
-    </w:p>
-    <w:p>
-      <w:pPr>
-        <w:shd w:val="clear" w:color="auto" w:fill="FFFFFF" w:themeFill="background1"/>
-        <w:spacing w:after="0" w:line="276" w:lineRule="auto"/>
-        <w:ind w:firstLine="426"/>
-        <w:rPr>
-          <w:rFonts w:ascii="Consolas" w:hAnsi="Consolas"/>
-          <w:sz w:val="18"/>
-          <w:szCs w:val="18"/>
-          <w:lang w:val="en-US"/>
-        </w:rPr>
-      </w:pPr>
-    </w:p>
-    <w:p>
-      <w:pPr>
-        <w:shd w:val="clear" w:color="auto" w:fill="FFFFFF" w:themeFill="background1"/>
-        <w:spacing w:after="0" w:line="276" w:lineRule="auto"/>
-        <w:ind w:firstLine="426"/>
-        <w:rPr>
-          <w:rFonts w:ascii="Consolas" w:hAnsi="Consolas"/>
-          <w:sz w:val="18"/>
-          <w:szCs w:val="18"/>
-          <w:lang w:val="en-US"/>
-        </w:rPr>
-      </w:pPr>
-      <w:r>
-        <w:rPr>
-          <w:rFonts w:ascii="Consolas" w:hAnsi="Consolas"/>
-          <w:sz w:val="18"/>
-          <w:szCs w:val="18"/>
-          <w:lang w:val="en-US"/>
-        </w:rPr>
-        <w:t>models = []</w:t>
-      </w:r>
-    </w:p>
-    <w:p>
-      <w:pPr>
-        <w:shd w:val="clear" w:color="auto" w:fill="FFFFFF" w:themeFill="background1"/>
-        <w:spacing w:after="0" w:line="276" w:lineRule="auto"/>
-        <w:ind w:firstLine="426"/>
-        <w:rPr>
-          <w:rFonts w:ascii="Consolas" w:hAnsi="Consolas"/>
-          <w:sz w:val="18"/>
-          <w:szCs w:val="18"/>
-          <w:lang w:val="en-US"/>
-        </w:rPr>
-      </w:pPr>
-      <w:r>
-        <w:rPr>
-          <w:rFonts w:ascii="Consolas" w:hAnsi="Consolas"/>
-          <w:sz w:val="18"/>
-          <w:szCs w:val="18"/>
-          <w:lang w:val="en-US"/>
-        </w:rPr>
-        <w:t>results = []</w:t>
-      </w:r>
-    </w:p>
-    <w:p>
-      <w:pPr>
-        <w:shd w:val="clear" w:color="auto" w:fill="FFFFFF" w:themeFill="background1"/>
-        <w:spacing w:after="0" w:line="276" w:lineRule="auto"/>
-        <w:ind w:firstLine="426"/>
-        <w:rPr>
-          <w:rFonts w:ascii="Consolas" w:hAnsi="Consolas"/>
-          <w:sz w:val="18"/>
-          <w:szCs w:val="18"/>
-          <w:lang w:val="en-US"/>
-        </w:rPr>
-      </w:pPr>
-      <w:r>
-        <w:rPr>
-          <w:rFonts w:ascii="Consolas" w:hAnsi="Consolas"/>
-          <w:sz w:val="18"/>
-          <w:szCs w:val="18"/>
-          <w:lang w:val="en-US"/>
-        </w:rPr>
-        <w:t>results_val = []</w:t>
-      </w:r>
-    </w:p>
-    <w:p>
-      <w:pPr>
-        <w:shd w:val="clear" w:color="auto" w:fill="FFFFFF" w:themeFill="background1"/>
-        <w:spacing w:after="0" w:line="276" w:lineRule="auto"/>
-        <w:ind w:firstLine="426"/>
-        <w:rPr>
-          <w:rFonts w:ascii="Consolas" w:hAnsi="Consolas"/>
-          <w:sz w:val="18"/>
-          <w:szCs w:val="18"/>
-          <w:lang w:val="en-US"/>
-        </w:rPr>
-      </w:pPr>
-      <w:r>
-        <w:rPr>
-          <w:rFonts w:ascii="Consolas" w:hAnsi="Consolas"/>
-          <w:sz w:val="18"/>
-          <w:szCs w:val="18"/>
-          <w:lang w:val="en-US"/>
-        </w:rPr>
-        <w:t>results_train = []</w:t>
-      </w:r>
-    </w:p>
-    <w:p>
-      <w:pPr>
-        <w:shd w:val="clear" w:color="auto" w:fill="FFFFFF" w:themeFill="background1"/>
-        <w:spacing w:after="0" w:line="276" w:lineRule="auto"/>
-        <w:ind w:firstLine="426"/>
-        <w:rPr>
-          <w:rFonts w:ascii="Consolas" w:hAnsi="Consolas"/>
-          <w:sz w:val="18"/>
-          <w:szCs w:val="18"/>
-          <w:lang w:val="en-US"/>
-        </w:rPr>
-      </w:pPr>
-      <w:r>
-        <w:rPr>
-          <w:rFonts w:ascii="Consolas" w:hAnsi="Consolas"/>
-          <w:sz w:val="18"/>
-          <w:szCs w:val="18"/>
-          <w:lang w:val="en-US"/>
-        </w:rPr>
-        <w:t># fits the model on batches with real-time data augmentation:</w:t>
-      </w:r>
-    </w:p>
-    <w:p>
-      <w:pPr>
-        <w:shd w:val="clear" w:color="auto" w:fill="FFFFFF" w:themeFill="background1"/>
-        <w:spacing w:after="0" w:line="276" w:lineRule="auto"/>
-        <w:ind w:firstLine="426"/>
-        <w:rPr>
-          <w:rFonts w:ascii="Consolas" w:hAnsi="Consolas"/>
-          <w:sz w:val="18"/>
-          <w:szCs w:val="18"/>
-          <w:lang w:val="en-US"/>
-        </w:rPr>
-      </w:pPr>
-      <w:r>
-        <w:rPr>
-          <w:rFonts w:ascii="Consolas" w:hAnsi="Consolas"/>
-          <w:sz w:val="18"/>
-          <w:szCs w:val="18"/>
-          <w:lang w:val="en-US"/>
-        </w:rPr>
-        <w:t>for train_index, test_index in skf:</w:t>
-      </w:r>
-    </w:p>
-    <w:p>
-      <w:pPr>
-        <w:shd w:val="clear" w:color="auto" w:fill="FFFFFF" w:themeFill="background1"/>
-        <w:spacing w:after="0" w:line="276" w:lineRule="auto"/>
-        <w:ind w:firstLine="426"/>
-        <w:rPr>
-          <w:rFonts w:ascii="Consolas" w:hAnsi="Consolas"/>
-          <w:sz w:val="18"/>
-          <w:szCs w:val="18"/>
-          <w:lang w:val="en-US"/>
-        </w:rPr>
-      </w:pPr>
-      <w:r>
-        <w:rPr>
-          <w:rFonts w:ascii="Consolas" w:hAnsi="Consolas"/>
-          <w:sz w:val="18"/>
-          <w:szCs w:val="18"/>
-          <w:lang w:val="en-US"/>
-        </w:rPr>
-        <w:t xml:space="preserve">    model.load_weights('initial.h5')</w:t>
-      </w:r>
-    </w:p>
-    <w:p>
-      <w:pPr>
-        <w:shd w:val="clear" w:color="auto" w:fill="FFFFFF" w:themeFill="background1"/>
-        <w:spacing w:after="0" w:line="276" w:lineRule="auto"/>
-        <w:ind w:firstLine="426"/>
-        <w:rPr>
-          <w:rFonts w:ascii="Consolas" w:hAnsi="Consolas"/>
-          <w:sz w:val="18"/>
-          <w:szCs w:val="18"/>
-          <w:lang w:val="en-US"/>
-        </w:rPr>
-      </w:pPr>
-      <w:r>
-        <w:rPr>
-          <w:rFonts w:ascii="Consolas" w:hAnsi="Consolas"/>
-          <w:sz w:val="18"/>
-          <w:szCs w:val="18"/>
-          <w:lang w:val="en-US"/>
-        </w:rPr>
-        <w:t xml:space="preserve">    x_train,x_test=X[train_index],X[test_index]</w:t>
-      </w:r>
-    </w:p>
-    <w:p>
-      <w:pPr>
-        <w:shd w:val="clear" w:color="auto" w:fill="FFFFFF" w:themeFill="background1"/>
-        <w:spacing w:after="0" w:line="276" w:lineRule="auto"/>
-        <w:ind w:firstLine="426"/>
-        <w:rPr>
-          <w:rFonts w:ascii="Consolas" w:hAnsi="Consolas"/>
-          <w:sz w:val="18"/>
-          <w:szCs w:val="18"/>
-          <w:lang w:val="en-US"/>
-        </w:rPr>
-      </w:pPr>
-      <w:r>
-        <w:rPr>
-          <w:rFonts w:ascii="Consolas" w:hAnsi="Consolas"/>
-          <w:sz w:val="18"/>
-          <w:szCs w:val="18"/>
-          <w:lang w:val="en-US"/>
-        </w:rPr>
-        <w:t xml:space="preserve">    y_train,y_test=Y[train_index],Y[test_index]</w:t>
-      </w:r>
-    </w:p>
-    <w:p>
-      <w:pPr>
-        <w:shd w:val="clear" w:color="auto" w:fill="FFFFFF" w:themeFill="background1"/>
-        <w:spacing w:after="0" w:line="276" w:lineRule="auto"/>
-        <w:ind w:firstLine="426"/>
-        <w:rPr>
-          <w:rFonts w:ascii="Consolas" w:hAnsi="Consolas"/>
-          <w:sz w:val="18"/>
-          <w:szCs w:val="18"/>
-          <w:lang w:val="en-US"/>
-        </w:rPr>
-      </w:pPr>
-      <w:r>
-        <w:rPr>
-          <w:rFonts w:ascii="Consolas" w:hAnsi="Consolas"/>
-          <w:sz w:val="18"/>
-          <w:szCs w:val="18"/>
-          <w:lang w:val="en-US"/>
-        </w:rPr>
-        <w:t xml:space="preserve">    h = model.fit_generator(</w:t>
-      </w:r>
-    </w:p>
-    <w:p>
-      <w:pPr>
-        <w:shd w:val="clear" w:color="auto" w:fill="FFFFFF" w:themeFill="background1"/>
-        <w:spacing w:after="0" w:line="276" w:lineRule="auto"/>
-        <w:ind w:firstLine="426"/>
-        <w:rPr>
-          <w:rFonts w:ascii="Consolas" w:hAnsi="Consolas"/>
-          <w:sz w:val="18"/>
-          <w:szCs w:val="18"/>
-          <w:lang w:val="en-US"/>
-        </w:rPr>
-      </w:pPr>
-      <w:r>
-        <w:rPr>
-          <w:rFonts w:ascii="Consolas" w:hAnsi="Consolas"/>
-          <w:sz w:val="18"/>
-          <w:szCs w:val="18"/>
-          <w:lang w:val="en-US"/>
-        </w:rPr>
-        <w:t xml:space="preserve">      datagen.flow(x_train, y_train, batch_size=32),</w:t>
-      </w:r>
-    </w:p>
-    <w:p>
-      <w:pPr>
-        <w:shd w:val="clear" w:color="auto" w:fill="FFFFFF" w:themeFill="background1"/>
-        <w:spacing w:after="0" w:line="276" w:lineRule="auto"/>
-        <w:ind w:firstLine="426"/>
-        <w:rPr>
-          <w:rFonts w:ascii="Consolas" w:hAnsi="Consolas"/>
-          <w:sz w:val="18"/>
-          <w:szCs w:val="18"/>
-          <w:lang w:val="en-US"/>
-        </w:rPr>
-      </w:pPr>
-      <w:r>
-        <w:rPr>
-          <w:rFonts w:ascii="Consolas" w:hAnsi="Consolas"/>
-          <w:sz w:val="18"/>
-          <w:szCs w:val="18"/>
-          <w:lang w:val="en-US"/>
-        </w:rPr>
-        <w:t xml:space="preserve">      steps_per_epoch=len(x_train) / 32,</w:t>
-      </w:r>
-    </w:p>
-    <w:p>
-      <w:pPr>
-        <w:shd w:val="clear" w:color="auto" w:fill="FFFFFF" w:themeFill="background1"/>
-        <w:spacing w:after="0" w:line="276" w:lineRule="auto"/>
-        <w:ind w:firstLine="426"/>
-        <w:rPr>
-          <w:rFonts w:ascii="Consolas" w:hAnsi="Consolas"/>
-          <w:sz w:val="18"/>
-          <w:szCs w:val="18"/>
-          <w:lang w:val="en-US"/>
-        </w:rPr>
-      </w:pPr>
-      <w:r>
-        <w:rPr>
-          <w:rFonts w:ascii="Consolas" w:hAnsi="Consolas"/>
-          <w:sz w:val="18"/>
-          <w:szCs w:val="18"/>
-          <w:lang w:val="en-US"/>
-        </w:rPr>
-        <w:t xml:space="preserve">      validation_data=datagen.flow(x_test, y_test),</w:t>
-      </w:r>
-    </w:p>
-    <w:p>
-      <w:pPr>
-        <w:shd w:val="clear" w:color="auto" w:fill="FFFFFF" w:themeFill="background1"/>
-        <w:spacing w:after="0" w:line="276" w:lineRule="auto"/>
-        <w:ind w:firstLine="426"/>
-        <w:rPr>
-          <w:rFonts w:ascii="Consolas" w:hAnsi="Consolas"/>
-          <w:sz w:val="18"/>
-          <w:szCs w:val="18"/>
-          <w:lang w:val="en-US"/>
-        </w:rPr>
-      </w:pPr>
-      <w:r>
-        <w:rPr>
-          <w:rFonts w:ascii="Consolas" w:hAnsi="Consolas"/>
-          <w:sz w:val="18"/>
-          <w:szCs w:val="18"/>
-          <w:lang w:val="en-US"/>
-        </w:rPr>
-        <w:t xml:space="preserve">      validation_steps=len(x_test) / 32,</w:t>
-      </w:r>
-    </w:p>
-    <w:p>
-      <w:pPr>
-        <w:shd w:val="clear" w:color="auto" w:fill="FFFFFF" w:themeFill="background1"/>
-        <w:spacing w:after="0" w:line="276" w:lineRule="auto"/>
-        <w:ind w:firstLine="426"/>
-        <w:rPr>
-          <w:rFonts w:ascii="Consolas" w:hAnsi="Consolas"/>
-          <w:sz w:val="18"/>
-          <w:szCs w:val="18"/>
-          <w:lang w:val="en-US"/>
-        </w:rPr>
-      </w:pPr>
-      <w:r>
-        <w:rPr>
-          <w:rFonts w:ascii="Consolas" w:hAnsi="Consolas"/>
-          <w:sz w:val="18"/>
-          <w:szCs w:val="18"/>
-          <w:lang w:val="en-US"/>
-        </w:rPr>
-        <w:t xml:space="preserve">      epochs=30,</w:t>
-      </w:r>
-    </w:p>
-    <w:p>
-      <w:pPr>
-        <w:shd w:val="clear" w:color="auto" w:fill="FFFFFF" w:themeFill="background1"/>
-        <w:spacing w:after="0" w:line="276" w:lineRule="auto"/>
-        <w:ind w:firstLine="426"/>
-        <w:rPr>
-          <w:rFonts w:ascii="Consolas" w:hAnsi="Consolas"/>
-          <w:sz w:val="18"/>
-          <w:szCs w:val="18"/>
-          <w:lang w:val="en-US"/>
-        </w:rPr>
-      </w:pPr>
-      <w:r>
-        <w:rPr>
-          <w:rFonts w:ascii="Consolas" w:hAnsi="Consolas"/>
-          <w:sz w:val="18"/>
-          <w:szCs w:val="18"/>
-          <w:lang w:val="en-US"/>
-        </w:rPr>
-        <w:t xml:space="preserve">      verbose=0</w:t>
-      </w:r>
-    </w:p>
-    <w:p>
-      <w:pPr>
-        <w:shd w:val="clear" w:color="auto" w:fill="FFFFFF" w:themeFill="background1"/>
-        <w:spacing w:after="0" w:line="276" w:lineRule="auto"/>
-        <w:ind w:firstLine="426"/>
-        <w:rPr>
-          <w:rFonts w:ascii="Consolas" w:hAnsi="Consolas"/>
-          <w:sz w:val="18"/>
-          <w:szCs w:val="18"/>
-          <w:lang w:val="en-US"/>
-        </w:rPr>
-      </w:pPr>
-      <w:r>
-        <w:rPr>
-          <w:rFonts w:ascii="Consolas" w:hAnsi="Consolas"/>
-          <w:sz w:val="18"/>
-          <w:szCs w:val="18"/>
-          <w:lang w:val="en-US"/>
-        </w:rPr>
-        <w:t xml:space="preserve">    )</w:t>
-      </w:r>
-    </w:p>
-    <w:p>
-      <w:pPr>
-        <w:shd w:val="clear" w:color="auto" w:fill="FFFFFF" w:themeFill="background1"/>
-        <w:spacing w:after="0" w:line="276" w:lineRule="auto"/>
-        <w:ind w:firstLine="426"/>
-        <w:rPr>
-          <w:rFonts w:ascii="Consolas" w:hAnsi="Consolas"/>
-          <w:sz w:val="18"/>
-          <w:szCs w:val="18"/>
-          <w:lang w:val="en-US"/>
-        </w:rPr>
-      </w:pPr>
-      <w:r>
-        <w:rPr>
-          <w:rFonts w:ascii="Consolas" w:hAnsi="Consolas"/>
-          <w:sz w:val="18"/>
-          <w:szCs w:val="18"/>
-          <w:lang w:val="en-US"/>
-        </w:rPr>
-        <w:t xml:space="preserve">    score, acc = model.evaluate(x_test, y_test, verbose=1)</w:t>
-      </w:r>
-    </w:p>
-    <w:p>
-      <w:pPr>
-        <w:shd w:val="clear" w:color="auto" w:fill="FFFFFF" w:themeFill="background1"/>
-        <w:spacing w:after="0" w:line="276" w:lineRule="auto"/>
-        <w:ind w:firstLine="426"/>
-        <w:rPr>
-          <w:rFonts w:ascii="Consolas" w:hAnsi="Consolas"/>
-          <w:sz w:val="18"/>
-          <w:szCs w:val="18"/>
-          <w:lang w:val="en-US"/>
-        </w:rPr>
-      </w:pPr>
-      <w:r>
-        <w:rPr>
-          <w:rFonts w:ascii="Consolas" w:hAnsi="Consolas"/>
-          <w:sz w:val="18"/>
-          <w:szCs w:val="18"/>
-          <w:lang w:val="en-US"/>
-        </w:rPr>
-        <w:t xml:space="preserve">    # models.append(model)</w:t>
-      </w:r>
-    </w:p>
-    <w:p>
-      <w:pPr>
-        <w:shd w:val="clear" w:color="auto" w:fill="FFFFFF" w:themeFill="background1"/>
-        <w:spacing w:after="0" w:line="276" w:lineRule="auto"/>
-        <w:ind w:firstLine="426"/>
-        <w:rPr>
-          <w:rFonts w:ascii="Consolas" w:hAnsi="Consolas"/>
-          <w:sz w:val="18"/>
-          <w:szCs w:val="18"/>
-          <w:lang w:val="en-US"/>
-        </w:rPr>
-      </w:pPr>
-      <w:r>
-        <w:rPr>
-          <w:rFonts w:ascii="Consolas" w:hAnsi="Consolas"/>
-          <w:sz w:val="18"/>
-          <w:szCs w:val="18"/>
-          <w:lang w:val="en-US"/>
-        </w:rPr>
-        <w:t xml:space="preserve">    results_val.append([score, acc])</w:t>
-      </w:r>
-    </w:p>
-    <w:p>
-      <w:pPr>
-        <w:shd w:val="clear" w:color="auto" w:fill="FFFFFF" w:themeFill="background1"/>
-        <w:spacing w:after="0" w:line="276" w:lineRule="auto"/>
-        <w:ind w:firstLine="426"/>
-        <w:rPr>
-          <w:rFonts w:ascii="Consolas" w:hAnsi="Consolas"/>
-          <w:sz w:val="18"/>
-          <w:szCs w:val="18"/>
-          <w:lang w:val="en-US"/>
-        </w:rPr>
-      </w:pPr>
-      <w:r>
-        <w:rPr>
-          <w:rFonts w:ascii="Consolas" w:hAnsi="Consolas"/>
-          <w:sz w:val="18"/>
-          <w:szCs w:val="18"/>
-          <w:lang w:val="en-US"/>
-        </w:rPr>
-        <w:t xml:space="preserve">    score, acc = model.evaluate(x_train, y_train, verbose=1)</w:t>
-      </w:r>
-    </w:p>
-    <w:p>
-      <w:pPr>
-        <w:shd w:val="clear" w:color="auto" w:fill="FFFFFF" w:themeFill="background1"/>
-        <w:spacing w:after="0" w:line="276" w:lineRule="auto"/>
-        <w:ind w:firstLine="426"/>
-        <w:rPr>
-          <w:rFonts w:ascii="Consolas" w:hAnsi="Consolas"/>
-          <w:sz w:val="18"/>
-          <w:szCs w:val="18"/>
-          <w:lang w:val="en-US"/>
-        </w:rPr>
-      </w:pPr>
-      <w:r>
-        <w:rPr>
-          <w:rFonts w:ascii="Consolas" w:hAnsi="Consolas"/>
-          <w:sz w:val="18"/>
-          <w:szCs w:val="18"/>
-          <w:lang w:val="en-US"/>
-        </w:rPr>
-        <w:t xml:space="preserve">    # models.append(model)</w:t>
-      </w:r>
-    </w:p>
-    <w:p>
-      <w:pPr>
-        <w:shd w:val="clear" w:color="auto" w:fill="FFFFFF" w:themeFill="background1"/>
-        <w:spacing w:after="0" w:line="276" w:lineRule="auto"/>
-        <w:ind w:firstLine="426"/>
-        <w:rPr>
-          <w:rFonts w:ascii="Consolas" w:hAnsi="Consolas"/>
-          <w:sz w:val="18"/>
-          <w:szCs w:val="18"/>
-          <w:lang w:val="en-US"/>
-        </w:rPr>
-      </w:pPr>
-      <w:r>
-        <w:rPr>
-          <w:rFonts w:ascii="Consolas" w:hAnsi="Consolas"/>
-          <w:sz w:val="18"/>
-          <w:szCs w:val="18"/>
-          <w:lang w:val="en-US"/>
-        </w:rPr>
-        <w:t xml:space="preserve">    results_train.append([score, acc])</w:t>
-      </w:r>
-    </w:p>
-    <w:p>
-      <w:pPr>
-        <w:shd w:val="clear" w:color="auto" w:fill="FFFFFF" w:themeFill="background1"/>
-        <w:spacing w:after="0" w:line="276" w:lineRule="auto"/>
-        <w:ind w:firstLine="426"/>
-        <w:rPr>
-          <w:rFonts w:ascii="Consolas" w:hAnsi="Consolas"/>
-          <w:sz w:val="18"/>
-          <w:szCs w:val="18"/>
-          <w:lang w:val="en-US"/>
-        </w:rPr>
-      </w:pPr>
-      <w:r>
-        <w:rPr>
-          <w:rFonts w:ascii="Consolas" w:hAnsi="Consolas"/>
-          <w:sz w:val="18"/>
-          <w:szCs w:val="18"/>
-          <w:lang w:val="en-US"/>
-        </w:rPr>
-        <w:t xml:space="preserve">    score, acc = model.evaluate(X_test, Y_test, verbose=1)</w:t>
-      </w:r>
-    </w:p>
-    <w:p>
-      <w:pPr>
-        <w:shd w:val="clear" w:color="auto" w:fill="FFFFFF" w:themeFill="background1"/>
-        <w:spacing w:after="0" w:line="276" w:lineRule="auto"/>
-        <w:ind w:firstLine="426"/>
-        <w:rPr>
-          <w:rFonts w:ascii="Consolas" w:hAnsi="Consolas"/>
-          <w:sz w:val="18"/>
-          <w:szCs w:val="18"/>
-          <w:lang w:val="en-US"/>
-        </w:rPr>
-      </w:pPr>
-      <w:r>
-        <w:rPr>
-          <w:rFonts w:ascii="Consolas" w:hAnsi="Consolas"/>
-          <w:sz w:val="18"/>
-          <w:szCs w:val="18"/>
-          <w:lang w:val="en-US"/>
-        </w:rPr>
-        <w:t xml:space="preserve">    # models.append(model)</w:t>
-      </w:r>
-    </w:p>
-    <w:p>
-      <w:pPr>
-        <w:shd w:val="clear" w:color="auto" w:fill="FFFFFF" w:themeFill="background1"/>
-        <w:spacing w:after="0" w:line="276" w:lineRule="auto"/>
-        <w:ind w:firstLine="426"/>
-        <w:rPr>
-          <w:rFonts w:ascii="Consolas" w:hAnsi="Consolas"/>
-          <w:sz w:val="18"/>
-          <w:szCs w:val="18"/>
-          <w:lang w:val="en-US"/>
-        </w:rPr>
-      </w:pPr>
-      <w:r>
-        <w:rPr>
-          <w:rFonts w:ascii="Consolas" w:hAnsi="Consolas"/>
-          <w:sz w:val="18"/>
-          <w:szCs w:val="18"/>
-          <w:lang w:val="en-US"/>
-        </w:rPr>
-        <w:t xml:space="preserve">    results.append([score, acc])</w:t>
-      </w:r>
-    </w:p>
-    <w:p>
-      <w:pPr>
-        <w:shd w:val="clear" w:color="auto" w:fill="FFFFFF" w:themeFill="background1"/>
-        <w:spacing w:after="0" w:line="276" w:lineRule="auto"/>
-        <w:ind w:firstLine="426"/>
-        <w:rPr>
-          <w:rFonts w:ascii="Consolas" w:hAnsi="Consolas"/>
-          <w:sz w:val="18"/>
-          <w:szCs w:val="18"/>
-          <w:lang w:val="en-US"/>
-        </w:rPr>
-      </w:pPr>
-    </w:p>
-    <w:p>
-      <w:pPr>
-        <w:shd w:val="clear" w:color="auto" w:fill="FFFFFF" w:themeFill="background1"/>
-        <w:spacing w:after="0" w:line="276" w:lineRule="auto"/>
-        <w:ind w:firstLine="426"/>
-        <w:rPr>
-          <w:rFonts w:ascii="Consolas" w:hAnsi="Consolas"/>
-          <w:sz w:val="18"/>
-          <w:szCs w:val="18"/>
-          <w:lang w:val="en-US"/>
-        </w:rPr>
-      </w:pPr>
-      <w:r>
-        <w:rPr>
-          <w:rFonts w:ascii="Consolas" w:hAnsi="Consolas"/>
-          <w:sz w:val="18"/>
-          <w:szCs w:val="18"/>
-          <w:lang w:val="en-US"/>
-        </w:rPr>
-        <w:t>print(results)</w:t>
-      </w:r>
-    </w:p>
-    <w:p>
-      <w:pPr>
-        <w:shd w:val="clear" w:color="auto" w:fill="FFFFFF" w:themeFill="background1"/>
-        <w:spacing w:after="0" w:line="276" w:lineRule="auto"/>
-        <w:ind w:firstLine="426"/>
-        <w:rPr>
-          <w:rFonts w:ascii="Consolas" w:hAnsi="Consolas"/>
-          <w:sz w:val="18"/>
-          <w:szCs w:val="18"/>
-          <w:lang w:val="en-US"/>
-        </w:rPr>
-      </w:pPr>
-      <w:r>
-        <w:rPr>
-          <w:rFonts w:ascii="Consolas" w:hAnsi="Consolas"/>
-          <w:sz w:val="18"/>
-          <w:szCs w:val="18"/>
-          <w:lang w:val="en-US"/>
-        </w:rPr>
-        <w:t>print(results_val)</w:t>
-      </w:r>
-    </w:p>
-    <w:p>
-      <w:pPr>
-        <w:shd w:val="clear" w:color="auto" w:fill="FFFFFF" w:themeFill="background1"/>
-        <w:spacing w:after="0" w:line="276" w:lineRule="auto"/>
-        <w:ind w:firstLine="426"/>
-        <w:rPr>
-          <w:rFonts w:ascii="Consolas" w:hAnsi="Consolas"/>
-          <w:sz w:val="18"/>
-          <w:szCs w:val="18"/>
-          <w:lang w:val="en-US"/>
-        </w:rPr>
-      </w:pPr>
-      <w:r>
-        <w:rPr>
-          <w:rFonts w:ascii="Consolas" w:hAnsi="Consolas"/>
-          <w:sz w:val="18"/>
-          <w:szCs w:val="18"/>
-          <w:lang w:val="en-US"/>
-        </w:rPr>
-        <w:t>print(results_train)</w:t>
-      </w:r>
-    </w:p>
-    <w:p>
-      <w:pPr>
-        <w:shd w:val="clear" w:color="auto" w:fill="FFFFFF" w:themeFill="background1"/>
-        <w:spacing w:after="0" w:line="276" w:lineRule="auto"/>
-        <w:ind w:firstLine="426"/>
-        <w:rPr>
-          <w:rFonts w:ascii="Times New Roman" w:hAnsi="Times New Roman"/>
-          <w:noProof/>
-          <w:sz w:val="28"/>
-          <w:szCs w:val="28"/>
-          <w:lang w:val="en-US" w:eastAsia="ru-RU"/>
-        </w:rPr>
-      </w:pPr>
-    </w:p>
-    <w:p>
-      <w:pPr>
-        <w:shd w:val="clear" w:color="auto" w:fill="FFFFFF" w:themeFill="background1"/>
-        <w:spacing w:after="0" w:line="276" w:lineRule="auto"/>
-        <w:ind w:firstLine="426"/>
-        <w:rPr>
-          <w:rFonts w:ascii="Times New Roman" w:hAnsi="Times New Roman"/>
-          <w:sz w:val="28"/>
-          <w:szCs w:val="28"/>
-        </w:rPr>
-      </w:pPr>
-      <w:r>
-        <w:rPr>
-          <w:rFonts w:ascii="Times New Roman" w:hAnsi="Times New Roman"/>
-          <w:sz w:val="28"/>
-          <w:szCs w:val="28"/>
-        </w:rPr>
         <w:t>Таблица 2 – результаты обучения</w:t>
       </w:r>
     </w:p>
@@ -5339,14 +5611,14 @@
         <w:tblLook w:val="04A0" w:firstRow="1" w:lastRow="0" w:firstColumn="1" w:lastColumn="0" w:noHBand="0" w:noVBand="1"/>
       </w:tblPr>
       <w:tblGrid>
-        <w:gridCol w:w="3115"/>
-        <w:gridCol w:w="3115"/>
-        <w:gridCol w:w="3115"/>
+        <w:gridCol w:w="3397"/>
+        <w:gridCol w:w="2831"/>
+        <w:gridCol w:w="3117"/>
       </w:tblGrid>
       <w:tr>
         <w:tc>
           <w:tcPr>
-            <w:tcW w:w="3115" w:type="dxa"/>
+            <w:tcW w:w="3397" w:type="dxa"/>
           </w:tcPr>
           <w:p>
             <w:pPr>
@@ -5361,7 +5633,7 @@
         </w:tc>
         <w:tc>
           <w:tcPr>
-            <w:tcW w:w="3115" w:type="dxa"/>
+            <w:tcW w:w="2831" w:type="dxa"/>
           </w:tcPr>
           <w:p>
             <w:pPr>
@@ -5387,7 +5659,7 @@
         </w:tc>
         <w:tc>
           <w:tcPr>
-            <w:tcW w:w="3115" w:type="dxa"/>
+            <w:tcW w:w="3117" w:type="dxa"/>
           </w:tcPr>
           <w:p>
             <w:pPr>
@@ -5415,7 +5687,7 @@
       <w:tr>
         <w:tc>
           <w:tcPr>
-            <w:tcW w:w="3115" w:type="dxa"/>
+            <w:tcW w:w="3397" w:type="dxa"/>
           </w:tcPr>
           <w:p>
             <w:pPr>
@@ -5438,7 +5710,7 @@
         </w:tc>
         <w:tc>
           <w:tcPr>
-            <w:tcW w:w="3115" w:type="dxa"/>
+            <w:tcW w:w="2831" w:type="dxa"/>
           </w:tcPr>
           <w:p>
             <w:pPr>
@@ -5464,7 +5736,7 @@
         </w:tc>
         <w:tc>
           <w:tcPr>
-            <w:tcW w:w="3115" w:type="dxa"/>
+            <w:tcW w:w="3117" w:type="dxa"/>
           </w:tcPr>
           <w:p>
             <w:pPr>
@@ -5500,7 +5772,7 @@
       <w:tr>
         <w:tc>
           <w:tcPr>
-            <w:tcW w:w="3115" w:type="dxa"/>
+            <w:tcW w:w="3397" w:type="dxa"/>
           </w:tcPr>
           <w:p>
             <w:pPr>
@@ -5517,14 +5789,13 @@
                 <w:sz w:val="28"/>
                 <w:szCs w:val="28"/>
               </w:rPr>
-              <w:lastRenderedPageBreak/>
               <w:t>Валидационный датасет</w:t>
             </w:r>
           </w:p>
         </w:tc>
         <w:tc>
           <w:tcPr>
-            <w:tcW w:w="3115" w:type="dxa"/>
+            <w:tcW w:w="2831" w:type="dxa"/>
           </w:tcPr>
           <w:p>
             <w:pPr>
@@ -5536,28 +5807,11 @@
                 <w:szCs w:val="28"/>
               </w:rPr>
             </w:pPr>
-            <w:r>
-              <w:rPr>
-                <w:rFonts w:ascii="Times New Roman" w:hAnsi="Times New Roman"/>
-                <w:sz w:val="28"/>
-                <w:szCs w:val="28"/>
-                <w:lang w:val="en-US"/>
-              </w:rPr>
-              <w:t>0.</w:t>
-            </w:r>
-            <w:r>
-              <w:rPr>
-                <w:rFonts w:ascii="Times New Roman" w:hAnsi="Times New Roman"/>
-                <w:sz w:val="28"/>
-                <w:szCs w:val="28"/>
-              </w:rPr>
-              <w:t>0843</w:t>
-            </w:r>
           </w:p>
         </w:tc>
         <w:tc>
           <w:tcPr>
-            <w:tcW w:w="3115" w:type="dxa"/>
+            <w:tcW w:w="3117" w:type="dxa"/>
           </w:tcPr>
           <w:p>
             <w:pPr>
@@ -5570,30 +5824,99 @@
                 <w:lang w:val="en-US"/>
               </w:rPr>
             </w:pPr>
+          </w:p>
+        </w:tc>
+      </w:tr>
+      <w:tr>
+        <w:tblPrEx>
+          <w:tblLook w:val="0000" w:firstRow="0" w:lastRow="0" w:firstColumn="0" w:lastColumn="0" w:noHBand="0" w:noVBand="0"/>
+        </w:tblPrEx>
+        <w:trPr>
+          <w:trHeight w:val="555"/>
+        </w:trPr>
+        <w:tc>
+          <w:tcPr>
+            <w:tcW w:w="3397" w:type="dxa"/>
+          </w:tcPr>
+          <w:p>
+            <w:pPr>
+              <w:shd w:val="clear" w:color="auto" w:fill="FFFFFF" w:themeFill="background1"/>
+              <w:spacing w:line="276" w:lineRule="auto"/>
+              <w:rPr>
+                <w:rFonts w:ascii="Times New Roman" w:hAnsi="Times New Roman"/>
+                <w:noProof/>
+                <w:sz w:val="28"/>
+                <w:szCs w:val="28"/>
+                <w:lang w:eastAsia="ru-RU"/>
+              </w:rPr>
+            </w:pPr>
             <w:r>
               <w:rPr>
                 <w:rFonts w:ascii="Times New Roman" w:hAnsi="Times New Roman"/>
+                <w:noProof/>
                 <w:sz w:val="28"/>
                 <w:szCs w:val="28"/>
+                <w:lang w:eastAsia="ru-RU"/>
               </w:rPr>
-              <w:t>9</w:t>
+              <w:t>Тестовый датасет</w:t>
             </w:r>
+          </w:p>
+        </w:tc>
+        <w:tc>
+          <w:tcPr>
+            <w:tcW w:w="2831" w:type="dxa"/>
+          </w:tcPr>
+          <w:p>
+            <w:pPr>
+              <w:shd w:val="clear" w:color="auto" w:fill="FFFFFF" w:themeFill="background1"/>
+              <w:spacing w:line="276" w:lineRule="auto"/>
+              <w:jc w:val="center"/>
+              <w:rPr>
+                <w:rFonts w:ascii="Times New Roman" w:hAnsi="Times New Roman"/>
+                <w:noProof/>
+                <w:sz w:val="28"/>
+                <w:szCs w:val="28"/>
+                <w:lang w:val="en-US" w:eastAsia="ru-RU"/>
+              </w:rPr>
+            </w:pPr>
             <w:r>
               <w:rPr>
                 <w:rFonts w:ascii="Times New Roman" w:hAnsi="Times New Roman"/>
+                <w:noProof/>
                 <w:sz w:val="28"/>
                 <w:szCs w:val="28"/>
+                <w:lang w:val="en-US" w:eastAsia="ru-RU"/>
               </w:rPr>
-              <w:t>8.38</w:t>
+              <w:t>0.0843</w:t>
             </w:r>
+          </w:p>
+        </w:tc>
+        <w:tc>
+          <w:tcPr>
+            <w:tcW w:w="3117" w:type="dxa"/>
+          </w:tcPr>
+          <w:p>
+            <w:pPr>
+              <w:shd w:val="clear" w:color="auto" w:fill="FFFFFF" w:themeFill="background1"/>
+              <w:spacing w:line="276" w:lineRule="auto"/>
+              <w:jc w:val="center"/>
+              <w:rPr>
+                <w:rFonts w:ascii="Times New Roman" w:hAnsi="Times New Roman"/>
+                <w:noProof/>
+                <w:sz w:val="28"/>
+                <w:szCs w:val="28"/>
+                <w:lang w:val="en-US" w:eastAsia="ru-RU"/>
+              </w:rPr>
+            </w:pPr>
             <w:r>
               <w:rPr>
                 <w:rFonts w:ascii="Times New Roman" w:hAnsi="Times New Roman"/>
+                <w:noProof/>
                 <w:sz w:val="28"/>
                 <w:szCs w:val="28"/>
-                <w:lang w:val="en-US"/>
+                <w:lang w:val="en-US" w:eastAsia="ru-RU"/>
               </w:rPr>
-              <w:t>%</w:t>
+              <w:t>98.38%</w:t>
             </w:r>
           </w:p>
         </w:tc>
@@ -5604,12 +5927,13 @@
         <w:shd w:val="clear" w:color="auto" w:fill="FFFFFF" w:themeFill="background1"/>
         <w:spacing w:after="0" w:line="276" w:lineRule="auto"/>
         <w:ind w:firstLine="426"/>
+        <w:jc w:val="both"/>
         <w:rPr>
           <w:rFonts w:ascii="Times New Roman" w:hAnsi="Times New Roman"/>
           <w:noProof/>
           <w:sz w:val="28"/>
           <w:szCs w:val="28"/>
-          <w:lang w:val="en-US" w:eastAsia="ru-RU"/>
+          <w:lang w:eastAsia="ru-RU"/>
         </w:rPr>
       </w:pPr>
     </w:p>
@@ -6537,6 +6861,7 @@
           <w:szCs w:val="18"/>
           <w:lang w:val="en-US" w:eastAsia="ru-RU"/>
         </w:rPr>
+        <w:lastRenderedPageBreak/>
         <w:t># combine the original VGG model with the new output layer</w:t>
       </w:r>
     </w:p>
@@ -6695,7 +7020,6 @@
           <w:szCs w:val="18"/>
           <w:lang w:val="en-US"/>
         </w:rPr>
-        <w:lastRenderedPageBreak/>
         <w:t>skf = KFold(n_folds, shuffle=True).split(X)</w:t>
       </w:r>
     </w:p>
@@ -6819,6 +7143,151 @@
           <w:szCs w:val="18"/>
           <w:lang w:val="en-US"/>
         </w:rPr>
+        <w:t>skf = KFold(n_folds, shuffle=True).split(X)</w:t>
+      </w:r>
+    </w:p>
+    <w:p>
+      <w:pPr>
+        <w:shd w:val="clear" w:color="auto" w:fill="FFFFFF" w:themeFill="background1"/>
+        <w:spacing w:after="0" w:line="276" w:lineRule="auto"/>
+        <w:ind w:firstLine="426"/>
+        <w:rPr>
+          <w:rFonts w:ascii="Consolas" w:hAnsi="Consolas"/>
+          <w:sz w:val="18"/>
+          <w:szCs w:val="18"/>
+          <w:lang w:val="en-US"/>
+        </w:rPr>
+      </w:pPr>
+    </w:p>
+    <w:p>
+      <w:pPr>
+        <w:shd w:val="clear" w:color="auto" w:fill="FFFFFF" w:themeFill="background1"/>
+        <w:spacing w:after="0" w:line="276" w:lineRule="auto"/>
+        <w:ind w:firstLine="426"/>
+        <w:rPr>
+          <w:rFonts w:ascii="Consolas" w:hAnsi="Consolas"/>
+          <w:sz w:val="18"/>
+          <w:szCs w:val="18"/>
+          <w:lang w:val="en-US"/>
+        </w:rPr>
+      </w:pPr>
+      <w:r>
+        <w:rPr>
+          <w:rFonts w:ascii="Consolas" w:hAnsi="Consolas"/>
+          <w:sz w:val="18"/>
+          <w:szCs w:val="18"/>
+          <w:lang w:val="en-US"/>
+        </w:rPr>
+        <w:t>models = []</w:t>
+      </w:r>
+    </w:p>
+    <w:p>
+      <w:pPr>
+        <w:shd w:val="clear" w:color="auto" w:fill="FFFFFF" w:themeFill="background1"/>
+        <w:spacing w:after="0" w:line="276" w:lineRule="auto"/>
+        <w:ind w:firstLine="426"/>
+        <w:rPr>
+          <w:rFonts w:ascii="Consolas" w:hAnsi="Consolas"/>
+          <w:sz w:val="18"/>
+          <w:szCs w:val="18"/>
+          <w:lang w:val="en-US"/>
+        </w:rPr>
+      </w:pPr>
+      <w:r>
+        <w:rPr>
+          <w:rFonts w:ascii="Consolas" w:hAnsi="Consolas"/>
+          <w:sz w:val="18"/>
+          <w:szCs w:val="18"/>
+          <w:lang w:val="en-US"/>
+        </w:rPr>
+        <w:t>results = []</w:t>
+      </w:r>
+    </w:p>
+    <w:p>
+      <w:pPr>
+        <w:shd w:val="clear" w:color="auto" w:fill="FFFFFF" w:themeFill="background1"/>
+        <w:spacing w:after="0" w:line="276" w:lineRule="auto"/>
+        <w:ind w:firstLine="426"/>
+        <w:rPr>
+          <w:rFonts w:ascii="Consolas" w:hAnsi="Consolas"/>
+          <w:sz w:val="18"/>
+          <w:szCs w:val="18"/>
+          <w:lang w:val="en-US"/>
+        </w:rPr>
+      </w:pPr>
+      <w:r>
+        <w:rPr>
+          <w:rFonts w:ascii="Consolas" w:hAnsi="Consolas"/>
+          <w:sz w:val="18"/>
+          <w:szCs w:val="18"/>
+          <w:lang w:val="en-US"/>
+        </w:rPr>
+        <w:t>results_val = []</w:t>
+      </w:r>
+    </w:p>
+    <w:p>
+      <w:pPr>
+        <w:shd w:val="clear" w:color="auto" w:fill="FFFFFF" w:themeFill="background1"/>
+        <w:spacing w:after="0" w:line="276" w:lineRule="auto"/>
+        <w:ind w:firstLine="426"/>
+        <w:rPr>
+          <w:rFonts w:ascii="Consolas" w:hAnsi="Consolas"/>
+          <w:sz w:val="18"/>
+          <w:szCs w:val="18"/>
+          <w:lang w:val="en-US"/>
+        </w:rPr>
+      </w:pPr>
+      <w:r>
+        <w:rPr>
+          <w:rFonts w:ascii="Consolas" w:hAnsi="Consolas"/>
+          <w:sz w:val="18"/>
+          <w:szCs w:val="18"/>
+          <w:lang w:val="en-US"/>
+        </w:rPr>
+        <w:t>results_test = []</w:t>
+      </w:r>
+    </w:p>
+    <w:p>
+      <w:pPr>
+        <w:shd w:val="clear" w:color="auto" w:fill="FFFFFF" w:themeFill="background1"/>
+        <w:spacing w:after="0" w:line="276" w:lineRule="auto"/>
+        <w:ind w:firstLine="426"/>
+        <w:rPr>
+          <w:rFonts w:ascii="Consolas" w:hAnsi="Consolas"/>
+          <w:sz w:val="18"/>
+          <w:szCs w:val="18"/>
+          <w:lang w:val="en-US"/>
+        </w:rPr>
+      </w:pPr>
+      <w:r>
+        <w:rPr>
+          <w:rFonts w:ascii="Consolas" w:hAnsi="Consolas"/>
+          <w:sz w:val="18"/>
+          <w:szCs w:val="18"/>
+          <w:lang w:val="en-US"/>
+        </w:rPr>
+        <w:t># fits the model on batches with real-time data augmentation:</w:t>
+      </w:r>
+    </w:p>
+    <w:p>
+      <w:pPr>
+        <w:shd w:val="clear" w:color="auto" w:fill="FFFFFF" w:themeFill="background1"/>
+        <w:spacing w:after="0" w:line="276" w:lineRule="auto"/>
+        <w:ind w:firstLine="426"/>
+        <w:rPr>
+          <w:rFonts w:ascii="Consolas" w:hAnsi="Consolas"/>
+          <w:sz w:val="18"/>
+          <w:szCs w:val="18"/>
+          <w:lang w:val="en-US"/>
+        </w:rPr>
+      </w:pPr>
+      <w:r>
+        <w:rPr>
+          <w:rFonts w:ascii="Consolas" w:hAnsi="Consolas"/>
+          <w:sz w:val="18"/>
+          <w:szCs w:val="18"/>
+          <w:lang w:val="en-US"/>
+        </w:rPr>
         <w:t>for train_index, test_index in skf:</w:t>
       </w:r>
     </w:p>
@@ -7096,6 +7565,94 @@
           <w:szCs w:val="18"/>
           <w:lang w:val="en-US"/>
         </w:rPr>
+        <w:t xml:space="preserve">    score, acc = vgg.evaluate_generator(datagen.flow(x_to_vgg_input(x_train), y_train, batch_size=32))</w:t>
+      </w:r>
+    </w:p>
+    <w:p>
+      <w:pPr>
+        <w:shd w:val="clear" w:color="auto" w:fill="FFFFFF" w:themeFill="background1"/>
+        <w:spacing w:after="0" w:line="276" w:lineRule="auto"/>
+        <w:ind w:firstLine="426"/>
+        <w:rPr>
+          <w:rFonts w:ascii="Consolas" w:hAnsi="Consolas"/>
+          <w:sz w:val="18"/>
+          <w:szCs w:val="18"/>
+          <w:lang w:val="en-US"/>
+        </w:rPr>
+      </w:pPr>
+      <w:r>
+        <w:rPr>
+          <w:rFonts w:ascii="Consolas" w:hAnsi="Consolas"/>
+          <w:sz w:val="18"/>
+          <w:szCs w:val="18"/>
+          <w:lang w:val="en-US"/>
+        </w:rPr>
+        <w:t xml:space="preserve">    results.append([score, acc])</w:t>
+      </w:r>
+    </w:p>
+    <w:p>
+      <w:pPr>
+        <w:shd w:val="clear" w:color="auto" w:fill="FFFFFF" w:themeFill="background1"/>
+        <w:spacing w:after="0" w:line="276" w:lineRule="auto"/>
+        <w:ind w:firstLine="426"/>
+        <w:rPr>
+          <w:rFonts w:ascii="Consolas" w:hAnsi="Consolas"/>
+          <w:sz w:val="18"/>
+          <w:szCs w:val="18"/>
+          <w:lang w:val="en-US"/>
+        </w:rPr>
+      </w:pPr>
+      <w:r>
+        <w:rPr>
+          <w:rFonts w:ascii="Consolas" w:hAnsi="Consolas"/>
+          <w:sz w:val="18"/>
+          <w:szCs w:val="18"/>
+          <w:lang w:val="en-US"/>
+        </w:rPr>
+        <w:t xml:space="preserve">    score, acc = vgg.evaluate_generator(datagen.flow(x_to_vgg_input(x_test), y_test, batch_size=32))</w:t>
+      </w:r>
+    </w:p>
+    <w:p>
+      <w:pPr>
+        <w:shd w:val="clear" w:color="auto" w:fill="FFFFFF" w:themeFill="background1"/>
+        <w:spacing w:after="0" w:line="276" w:lineRule="auto"/>
+        <w:ind w:firstLine="426"/>
+        <w:rPr>
+          <w:rFonts w:ascii="Consolas" w:hAnsi="Consolas"/>
+          <w:sz w:val="18"/>
+          <w:szCs w:val="18"/>
+          <w:lang w:val="en-US"/>
+        </w:rPr>
+      </w:pPr>
+      <w:r>
+        <w:rPr>
+          <w:rFonts w:ascii="Consolas" w:hAnsi="Consolas"/>
+          <w:sz w:val="18"/>
+          <w:szCs w:val="18"/>
+          <w:lang w:val="en-US"/>
+        </w:rPr>
+        <w:t xml:space="preserve">    results_val.append([score, acc])</w:t>
+      </w:r>
+    </w:p>
+    <w:p>
+      <w:pPr>
+        <w:shd w:val="clear" w:color="auto" w:fill="FFFFFF" w:themeFill="background1"/>
+        <w:spacing w:after="0" w:line="276" w:lineRule="auto"/>
+        <w:ind w:firstLine="426"/>
+        <w:rPr>
+          <w:rFonts w:ascii="Consolas" w:hAnsi="Consolas"/>
+          <w:sz w:val="18"/>
+          <w:szCs w:val="18"/>
+          <w:lang w:val="en-US"/>
+        </w:rPr>
+      </w:pPr>
+      <w:r>
+        <w:rPr>
+          <w:rFonts w:ascii="Consolas" w:hAnsi="Consolas"/>
+          <w:sz w:val="18"/>
+          <w:szCs w:val="18"/>
+          <w:lang w:val="en-US"/>
+        </w:rPr>
         <w:t xml:space="preserve">    score, acc = vgg.evaluate(x_to_vgg_input(X_test), Y_test, verbose=1)</w:t>
       </w:r>
     </w:p>
@@ -7140,139 +7697,7 @@
           <w:szCs w:val="18"/>
           <w:lang w:val="en-US"/>
         </w:rPr>
-        <w:t xml:space="preserve">    results.append([score, acc])</w:t>
-      </w:r>
-    </w:p>
-    <w:p>
-      <w:pPr>
-        <w:shd w:val="clear" w:color="auto" w:fill="FFFFFF" w:themeFill="background1"/>
-        <w:spacing w:after="0" w:line="276" w:lineRule="auto"/>
-        <w:ind w:firstLine="426"/>
-        <w:rPr>
-          <w:rFonts w:ascii="Consolas" w:hAnsi="Consolas"/>
-          <w:sz w:val="18"/>
-          <w:szCs w:val="18"/>
-          <w:lang w:val="en-US"/>
-        </w:rPr>
-      </w:pPr>
-      <w:r>
-        <w:rPr>
-          <w:rFonts w:ascii="Consolas" w:hAnsi="Consolas"/>
-          <w:sz w:val="18"/>
-          <w:szCs w:val="18"/>
-          <w:lang w:val="en-US"/>
-        </w:rPr>
-        <w:t xml:space="preserve">    score, acc = model.evaluate(x_to_vgg_input(x_train), y_train, verbose=1)</w:t>
-      </w:r>
-    </w:p>
-    <w:p>
-      <w:pPr>
-        <w:shd w:val="clear" w:color="auto" w:fill="FFFFFF" w:themeFill="background1"/>
-        <w:spacing w:after="0" w:line="276" w:lineRule="auto"/>
-        <w:ind w:firstLine="426"/>
-        <w:rPr>
-          <w:rFonts w:ascii="Consolas" w:hAnsi="Consolas"/>
-          <w:sz w:val="18"/>
-          <w:szCs w:val="18"/>
-          <w:lang w:val="en-US"/>
-        </w:rPr>
-      </w:pPr>
-      <w:r>
-        <w:rPr>
-          <w:rFonts w:ascii="Consolas" w:hAnsi="Consolas"/>
-          <w:sz w:val="18"/>
-          <w:szCs w:val="18"/>
-          <w:lang w:val="en-US"/>
-        </w:rPr>
-        <w:t xml:space="preserve">    # models.append(model)</w:t>
-      </w:r>
-    </w:p>
-    <w:p>
-      <w:pPr>
-        <w:shd w:val="clear" w:color="auto" w:fill="FFFFFF" w:themeFill="background1"/>
-        <w:spacing w:after="0" w:line="276" w:lineRule="auto"/>
-        <w:ind w:firstLine="426"/>
-        <w:rPr>
-          <w:rFonts w:ascii="Consolas" w:hAnsi="Consolas"/>
-          <w:sz w:val="18"/>
-          <w:szCs w:val="18"/>
-          <w:lang w:val="en-US"/>
-        </w:rPr>
-      </w:pPr>
-      <w:r>
-        <w:rPr>
-          <w:rFonts w:ascii="Consolas" w:hAnsi="Consolas"/>
-          <w:sz w:val="18"/>
-          <w:szCs w:val="18"/>
-          <w:lang w:val="en-US"/>
-        </w:rPr>
-        <w:t xml:space="preserve">    results_train.append([score, acc])</w:t>
-      </w:r>
-    </w:p>
-    <w:p>
-      <w:pPr>
-        <w:shd w:val="clear" w:color="auto" w:fill="FFFFFF" w:themeFill="background1"/>
-        <w:spacing w:after="0" w:line="276" w:lineRule="auto"/>
-        <w:ind w:firstLine="426"/>
-        <w:rPr>
-          <w:rFonts w:ascii="Consolas" w:hAnsi="Consolas"/>
-          <w:sz w:val="18"/>
-          <w:szCs w:val="18"/>
-          <w:lang w:val="en-US"/>
-        </w:rPr>
-      </w:pPr>
-      <w:r>
-        <w:rPr>
-          <w:rFonts w:ascii="Consolas" w:hAnsi="Consolas"/>
-          <w:sz w:val="18"/>
-          <w:szCs w:val="18"/>
-          <w:lang w:val="en-US"/>
-        </w:rPr>
-        <w:t xml:space="preserve">    score, acc = model.evaluate(x_to_vgg_input(x_test), y_test, verbose=1)</w:t>
-      </w:r>
-    </w:p>
-    <w:p>
-      <w:pPr>
-        <w:shd w:val="clear" w:color="auto" w:fill="FFFFFF" w:themeFill="background1"/>
-        <w:spacing w:after="0" w:line="276" w:lineRule="auto"/>
-        <w:ind w:firstLine="426"/>
-        <w:rPr>
-          <w:rFonts w:ascii="Consolas" w:hAnsi="Consolas"/>
-          <w:sz w:val="18"/>
-          <w:szCs w:val="18"/>
-          <w:lang w:val="en-US"/>
-        </w:rPr>
-      </w:pPr>
-      <w:r>
-        <w:rPr>
-          <w:rFonts w:ascii="Consolas" w:hAnsi="Consolas"/>
-          <w:sz w:val="18"/>
-          <w:szCs w:val="18"/>
-          <w:lang w:val="en-US"/>
-        </w:rPr>
-        <w:t xml:space="preserve">    # models.append(model)</w:t>
-      </w:r>
-    </w:p>
-    <w:p>
-      <w:pPr>
-        <w:shd w:val="clear" w:color="auto" w:fill="FFFFFF" w:themeFill="background1"/>
-        <w:spacing w:after="0" w:line="276" w:lineRule="auto"/>
-        <w:ind w:firstLine="426"/>
-        <w:rPr>
-          <w:rFonts w:ascii="Consolas" w:hAnsi="Consolas"/>
-          <w:sz w:val="18"/>
-          <w:szCs w:val="18"/>
-          <w:lang w:val="en-US"/>
-        </w:rPr>
-      </w:pPr>
-      <w:r>
-        <w:rPr>
-          <w:rFonts w:ascii="Consolas" w:hAnsi="Consolas"/>
-          <w:sz w:val="18"/>
-          <w:szCs w:val="18"/>
-          <w:lang w:val="en-US"/>
-        </w:rPr>
-        <w:t xml:space="preserve">    results_val.append([score, acc])</w:t>
+        <w:t xml:space="preserve">    results_test.append([score, acc])</w:t>
       </w:r>
     </w:p>
     <w:p>
@@ -7338,32 +7763,31 @@
         <w:spacing w:after="0" w:line="276" w:lineRule="auto"/>
         <w:ind w:firstLine="426"/>
         <w:rPr>
-          <w:rFonts w:ascii="Consolas" w:hAnsi="Consolas"/>
-          <w:sz w:val="18"/>
-          <w:szCs w:val="18"/>
-          <w:lang w:val="en-US"/>
-        </w:rPr>
-      </w:pPr>
-      <w:r>
-        <w:rPr>
-          <w:rFonts w:ascii="Consolas" w:hAnsi="Consolas"/>
-          <w:sz w:val="18"/>
-          <w:szCs w:val="18"/>
-          <w:lang w:val="en-US"/>
-        </w:rPr>
-        <w:t>print(results_train)</w:t>
-      </w:r>
-    </w:p>
-    <w:p>
-      <w:pPr>
-        <w:shd w:val="clear" w:color="auto" w:fill="FFFFFF" w:themeFill="background1"/>
-        <w:spacing w:after="0" w:line="276" w:lineRule="auto"/>
-        <w:ind w:firstLine="426"/>
-        <w:rPr>
-          <w:rFonts w:ascii="Times New Roman" w:hAnsi="Times New Roman"/>
-          <w:sz w:val="28"/>
-          <w:szCs w:val="28"/>
-          <w:lang w:val="en-US"/>
+          <w:rFonts w:ascii="Times New Roman" w:hAnsi="Times New Roman"/>
+          <w:sz w:val="28"/>
+          <w:szCs w:val="28"/>
+          <w:lang w:val="en-US"/>
+        </w:rPr>
+      </w:pPr>
+      <w:r>
+        <w:rPr>
+          <w:rFonts w:ascii="Consolas" w:hAnsi="Consolas"/>
+          <w:sz w:val="18"/>
+          <w:szCs w:val="18"/>
+          <w:lang w:val="en-US"/>
+        </w:rPr>
+        <w:t>print(results_test)</w:t>
+      </w:r>
+    </w:p>
+    <w:p>
+      <w:pPr>
+        <w:shd w:val="clear" w:color="auto" w:fill="FFFFFF" w:themeFill="background1"/>
+        <w:spacing w:after="0" w:line="276" w:lineRule="auto"/>
+        <w:ind w:firstLine="426"/>
+        <w:rPr>
+          <w:rFonts w:ascii="Times New Roman" w:hAnsi="Times New Roman"/>
+          <w:sz w:val="28"/>
+          <w:szCs w:val="28"/>
         </w:rPr>
       </w:pPr>
     </w:p>
@@ -7394,14 +7818,14 @@
         <w:tblLook w:val="04A0" w:firstRow="1" w:lastRow="0" w:firstColumn="1" w:lastColumn="0" w:noHBand="0" w:noVBand="1"/>
       </w:tblPr>
       <w:tblGrid>
-        <w:gridCol w:w="3115"/>
-        <w:gridCol w:w="3115"/>
-        <w:gridCol w:w="3115"/>
+        <w:gridCol w:w="3397"/>
+        <w:gridCol w:w="2831"/>
+        <w:gridCol w:w="3117"/>
       </w:tblGrid>
       <w:tr>
         <w:tc>
           <w:tcPr>
-            <w:tcW w:w="3115" w:type="dxa"/>
+            <w:tcW w:w="3397" w:type="dxa"/>
           </w:tcPr>
           <w:p>
             <w:pPr>
@@ -7416,7 +7840,7 @@
         </w:tc>
         <w:tc>
           <w:tcPr>
-            <w:tcW w:w="3115" w:type="dxa"/>
+            <w:tcW w:w="2831" w:type="dxa"/>
           </w:tcPr>
           <w:p>
             <w:pPr>
@@ -7442,7 +7866,7 @@
         </w:tc>
         <w:tc>
           <w:tcPr>
-            <w:tcW w:w="3115" w:type="dxa"/>
+            <w:tcW w:w="3117" w:type="dxa"/>
           </w:tcPr>
           <w:p>
             <w:pPr>
@@ -7470,7 +7894,7 @@
       <w:tr>
         <w:tc>
           <w:tcPr>
-            <w:tcW w:w="3115" w:type="dxa"/>
+            <w:tcW w:w="3397" w:type="dxa"/>
           </w:tcPr>
           <w:p>
             <w:pPr>
@@ -7493,7 +7917,7 @@
         </w:tc>
         <w:tc>
           <w:tcPr>
-            <w:tcW w:w="3115" w:type="dxa"/>
+            <w:tcW w:w="2831" w:type="dxa"/>
           </w:tcPr>
           <w:p>
             <w:pPr>
@@ -7512,21 +7936,22 @@
                 <w:szCs w:val="28"/>
                 <w:lang w:val="en-US"/>
               </w:rPr>
-              <w:t>0.2</w:t>
+              <w:t>0.</w:t>
             </w:r>
             <w:r>
               <w:rPr>
                 <w:rFonts w:ascii="Times New Roman" w:hAnsi="Times New Roman"/>
                 <w:sz w:val="28"/>
                 <w:szCs w:val="28"/>
+                <w:lang w:val="en-US"/>
               </w:rPr>
-              <w:t>620</w:t>
+              <w:t>1492</w:t>
             </w:r>
           </w:p>
         </w:tc>
         <w:tc>
           <w:tcPr>
-            <w:tcW w:w="3115" w:type="dxa"/>
+            <w:tcW w:w="3117" w:type="dxa"/>
           </w:tcPr>
           <w:p>
             <w:pPr>
@@ -7544,8 +7969,18 @@
                 <w:rFonts w:ascii="Times New Roman" w:hAnsi="Times New Roman"/>
                 <w:sz w:val="28"/>
                 <w:szCs w:val="28"/>
+                <w:lang w:val="en-US"/>
               </w:rPr>
-              <w:t>88.91</w:t>
+              <w:t>9</w:t>
+            </w:r>
+            <w:r>
+              <w:rPr>
+                <w:rFonts w:ascii="Times New Roman" w:hAnsi="Times New Roman"/>
+                <w:sz w:val="28"/>
+                <w:szCs w:val="28"/>
+                <w:lang w:val="en-US"/>
+              </w:rPr>
+              <w:t>5.11</w:t>
             </w:r>
             <w:r>
               <w:rPr>
@@ -7562,7 +7997,7 @@
       <w:tr>
         <w:tc>
           <w:tcPr>
-            <w:tcW w:w="3115" w:type="dxa"/>
+            <w:tcW w:w="3397" w:type="dxa"/>
           </w:tcPr>
           <w:p>
             <w:pPr>
@@ -7585,7 +8020,7 @@
         </w:tc>
         <w:tc>
           <w:tcPr>
-            <w:tcW w:w="3115" w:type="dxa"/>
+            <w:tcW w:w="2831" w:type="dxa"/>
           </w:tcPr>
           <w:p>
             <w:pPr>
@@ -7605,13 +8040,13 @@
                 <w:szCs w:val="28"/>
                 <w:lang w:val="en-US"/>
               </w:rPr>
-              <w:t>0.2261</w:t>
+              <w:t>0.1527</w:t>
             </w:r>
           </w:p>
         </w:tc>
         <w:tc>
           <w:tcPr>
-            <w:tcW w:w="3115" w:type="dxa"/>
+            <w:tcW w:w="3117" w:type="dxa"/>
           </w:tcPr>
           <w:p>
             <w:pPr>
@@ -7629,15 +8064,111 @@
                 <w:rFonts w:ascii="Times New Roman" w:hAnsi="Times New Roman"/>
                 <w:sz w:val="28"/>
                 <w:szCs w:val="28"/>
+                <w:lang w:val="en-US"/>
               </w:rPr>
-              <w:t>90.20</w:t>
+              <w:t>94.55%</w:t>
+            </w:r>
+          </w:p>
+        </w:tc>
+      </w:tr>
+      <w:tr>
+        <w:tblPrEx>
+          <w:tblLook w:val="0000" w:firstRow="0" w:lastRow="0" w:firstColumn="0" w:lastColumn="0" w:noHBand="0" w:noVBand="0"/>
+        </w:tblPrEx>
+        <w:trPr>
+          <w:trHeight w:val="521"/>
+        </w:trPr>
+        <w:tc>
+          <w:tcPr>
+            <w:tcW w:w="3397" w:type="dxa"/>
+          </w:tcPr>
+          <w:p>
+            <w:pPr>
+              <w:shd w:val="clear" w:color="auto" w:fill="FFFFFF" w:themeFill="background1"/>
+              <w:spacing w:line="276" w:lineRule="auto"/>
+              <w:rPr>
+                <w:rFonts w:ascii="Times New Roman" w:hAnsi="Times New Roman"/>
+                <w:noProof/>
+                <w:sz w:val="28"/>
+                <w:szCs w:val="28"/>
+                <w:lang w:val="en-US" w:eastAsia="ru-RU"/>
+              </w:rPr>
+            </w:pPr>
+            <w:r>
+              <w:rPr>
+                <w:rFonts w:ascii="Times New Roman" w:hAnsi="Times New Roman"/>
+                <w:noProof/>
+                <w:sz w:val="28"/>
+                <w:szCs w:val="28"/>
+                <w:lang w:eastAsia="ru-RU"/>
+              </w:rPr>
+              <w:t>Тестовый датасет</w:t>
+            </w:r>
+          </w:p>
+        </w:tc>
+        <w:tc>
+          <w:tcPr>
+            <w:tcW w:w="2831" w:type="dxa"/>
+          </w:tcPr>
+          <w:p>
+            <w:pPr>
+              <w:shd w:val="clear" w:color="auto" w:fill="FFFFFF" w:themeFill="background1"/>
+              <w:spacing w:line="276" w:lineRule="auto"/>
+              <w:jc w:val="center"/>
+              <w:rPr>
+                <w:rFonts w:ascii="Times New Roman" w:hAnsi="Times New Roman"/>
+                <w:noProof/>
+                <w:sz w:val="28"/>
+                <w:szCs w:val="28"/>
+                <w:lang w:val="en-US" w:eastAsia="ru-RU"/>
+              </w:rPr>
+            </w:pPr>
+            <w:r>
+              <w:rPr>
+                <w:rFonts w:ascii="Times New Roman" w:hAnsi="Times New Roman"/>
+                <w:noProof/>
+                <w:sz w:val="28"/>
+                <w:szCs w:val="28"/>
+                <w:lang w:val="en-US" w:eastAsia="ru-RU"/>
+              </w:rPr>
+              <w:t>0.1876</w:t>
+            </w:r>
+          </w:p>
+        </w:tc>
+        <w:tc>
+          <w:tcPr>
+            <w:tcW w:w="3117" w:type="dxa"/>
+          </w:tcPr>
+          <w:p>
+            <w:pPr>
+              <w:shd w:val="clear" w:color="auto" w:fill="FFFFFF" w:themeFill="background1"/>
+              <w:spacing w:line="276" w:lineRule="auto"/>
+              <w:jc w:val="center"/>
+              <w:rPr>
+                <w:rFonts w:ascii="Times New Roman" w:hAnsi="Times New Roman"/>
+                <w:noProof/>
+                <w:sz w:val="28"/>
+                <w:szCs w:val="28"/>
+                <w:lang w:val="en-US" w:eastAsia="ru-RU"/>
+              </w:rPr>
+            </w:pPr>
+            <w:r>
+              <w:rPr>
+                <w:rFonts w:ascii="Times New Roman" w:hAnsi="Times New Roman"/>
+                <w:noProof/>
+                <w:sz w:val="28"/>
+                <w:szCs w:val="28"/>
+                <w:lang w:val="en-US" w:eastAsia="ru-RU"/>
+              </w:rPr>
+              <w:t>94.24</w:t>
             </w:r>
             <w:r>
               <w:rPr>
                 <w:rFonts w:ascii="Times New Roman" w:hAnsi="Times New Roman"/>
+                <w:noProof/>
                 <w:sz w:val="28"/>
                 <w:szCs w:val="28"/>
-                <w:lang w:val="en-US"/>
+                <w:lang w:val="en-US" w:eastAsia="ru-RU"/>
               </w:rPr>
               <w:t>%</w:t>
             </w:r>
@@ -7650,21 +8181,37 @@
         <w:shd w:val="clear" w:color="auto" w:fill="FFFFFF" w:themeFill="background1"/>
         <w:spacing w:after="0" w:line="276" w:lineRule="auto"/>
         <w:ind w:firstLine="426"/>
+        <w:jc w:val="both"/>
         <w:rPr>
           <w:rFonts w:ascii="Times New Roman" w:hAnsi="Times New Roman"/>
           <w:noProof/>
           <w:sz w:val="28"/>
           <w:szCs w:val="28"/>
+          <w:lang w:eastAsia="ru-RU"/>
+        </w:rPr>
+      </w:pPr>
+      <w:r>
+        <w:rPr>
+          <w:rFonts w:ascii="Times New Roman" w:hAnsi="Times New Roman"/>
+          <w:noProof/>
+          <w:sz w:val="28"/>
+          <w:szCs w:val="28"/>
+          <w:lang w:eastAsia="ru-RU"/>
+        </w:rPr>
+        <w:lastRenderedPageBreak/>
+        <w:t xml:space="preserve">В данном случае результат получился самым низким. Я обясняю это тем, что во первых </w:t>
+      </w:r>
+      <w:r>
+        <w:rPr>
+          <w:rFonts w:ascii="Times New Roman" w:hAnsi="Times New Roman"/>
+          <w:noProof/>
+          <w:sz w:val="28"/>
+          <w:szCs w:val="28"/>
           <w:lang w:val="en-US" w:eastAsia="ru-RU"/>
         </w:rPr>
-      </w:pPr>
-    </w:p>
-    <w:p>
-      <w:pPr>
-        <w:shd w:val="clear" w:color="auto" w:fill="FFFFFF" w:themeFill="background1"/>
-        <w:spacing w:after="0" w:line="276" w:lineRule="auto"/>
-        <w:ind w:firstLine="426"/>
-        <w:jc w:val="both"/>
+        <w:t>VGG</w:t>
+      </w:r>
+      <w:r>
         <w:rPr>
           <w:rFonts w:ascii="Times New Roman" w:hAnsi="Times New Roman"/>
           <w:noProof/>
@@ -7672,7 +8219,8 @@
           <w:szCs w:val="28"/>
           <w:lang w:eastAsia="ru-RU"/>
         </w:rPr>
-      </w:pPr>
+        <w:t xml:space="preserve">16 </w:t>
+      </w:r>
       <w:r>
         <w:rPr>
           <w:rFonts w:ascii="Times New Roman" w:hAnsi="Times New Roman"/>
@@ -7681,23 +8229,28 @@
           <w:szCs w:val="28"/>
           <w:lang w:eastAsia="ru-RU"/>
         </w:rPr>
-        <w:t>Как видно выше, результаты, практически, не изменились, по сравнению со вторым пунктом. Есть небольшие различия, однако, это можно списать на погрешность в обучении.</w:t>
-      </w:r>
-    </w:p>
-    <w:p>
-      <w:pPr>
-        <w:shd w:val="clear" w:color="auto" w:fill="FFFFFF" w:themeFill="background1"/>
-        <w:spacing w:after="0" w:line="276" w:lineRule="auto"/>
-        <w:ind w:firstLine="426"/>
-        <w:jc w:val="both"/>
+        <w:t xml:space="preserve">обучалась на картинках большого разрешения, и эти картинки были цветными. В данном случае картинки были низкого разрешения, и чтобы использовать передатоточное обучение – их пришлось скейлить и также пришлось клонировать монохромный канал по трём </w:t>
+      </w:r>
+      <w:r>
         <w:rPr>
           <w:rFonts w:ascii="Times New Roman" w:hAnsi="Times New Roman"/>
           <w:noProof/>
           <w:sz w:val="28"/>
           <w:szCs w:val="28"/>
+          <w:lang w:val="en-US" w:eastAsia="ru-RU"/>
+        </w:rPr>
+        <w:t>RGB</w:t>
+      </w:r>
+      <w:r>
+        <w:rPr>
+          <w:rFonts w:ascii="Times New Roman" w:hAnsi="Times New Roman"/>
+          <w:noProof/>
+          <w:sz w:val="28"/>
+          <w:szCs w:val="28"/>
           <w:lang w:eastAsia="ru-RU"/>
         </w:rPr>
-      </w:pPr>
+        <w:t>-</w:t>
+      </w:r>
       <w:r>
         <w:rPr>
           <w:rFonts w:ascii="Times New Roman" w:hAnsi="Times New Roman"/>
@@ -7706,31 +8259,10 @@
           <w:szCs w:val="28"/>
           <w:lang w:eastAsia="ru-RU"/>
         </w:rPr>
-        <w:t>Но в сравнении с предыдущей конфигурации нейронной сети, если посмотреть на историю обучения, то можно заметить, что вариант с транферным обучением «обучается» быстрее, а именно ошибка после первой эпохи значительно меньше, чем в предыдущем случае. Объясняется это тем, что мы использовали предобученную конфигурацию нейронной сети, которая обучалась на других изображения, но конволюционные слои запомнили «фичи» изображений, что и сказалось на скорости уменьшения ошибки.</w:t>
-      </w:r>
-    </w:p>
-    <w:p>
-      <w:pPr>
-        <w:shd w:val="clear" w:color="auto" w:fill="FFFFFF" w:themeFill="background1"/>
-        <w:spacing w:after="0" w:line="276" w:lineRule="auto"/>
-        <w:ind w:firstLine="709"/>
-        <w:rPr>
-          <w:rFonts w:ascii="Times New Roman" w:hAnsi="Times New Roman"/>
-          <w:sz w:val="28"/>
-          <w:szCs w:val="28"/>
-        </w:rPr>
-      </w:pPr>
-      <w:r>
-        <w:rPr>
-          <w:rFonts w:ascii="Times New Roman" w:hAnsi="Times New Roman"/>
-          <w:noProof/>
-          <w:sz w:val="28"/>
-          <w:szCs w:val="28"/>
-          <w:lang w:eastAsia="ru-RU"/>
-        </w:rPr>
-        <w:lastRenderedPageBreak/>
-        <w:t>Загрузить предсказанные</w:t>
-      </w:r>
+        <w:t xml:space="preserve">каналам. В совокупоснти, как мне кажется, влияние этих факторов дали вот такой итоговый результат. Тем не менее, я считаю, что результат получился достаточно хорошим. В данной лабораторной работе я бы использовал конфигурацию из пункта номер три, как итоговую модель для предсказания последующих значений. </w:t>
+      </w:r>
+      <w:bookmarkStart w:id="1" w:name="_GoBack"/>
+      <w:bookmarkEnd w:id="1"/>
     </w:p>
     <w:sectPr>
       <w:footerReference w:type="default" r:id="rId11"/>
@@ -7824,7 +8356,7 @@
             <w:sz w:val="28"/>
             <w:szCs w:val="28"/>
           </w:rPr>
-          <w:t>7</w:t>
+          <w:t>10</w:t>
         </w:r>
         <w:r>
           <w:rPr>
@@ -10883,7 +11415,7 @@
 </file>
 
 <file path=customXml/itemProps1.xml><?xml version="1.0" encoding="utf-8"?>
-<ds:datastoreItem xmlns:ds="http://schemas.openxmlformats.org/officeDocument/2006/customXml" ds:itemID="{913B2876-DCC2-4B32-94C7-E405052D5048}">
+<ds:datastoreItem xmlns:ds="http://schemas.openxmlformats.org/officeDocument/2006/customXml" ds:itemID="{40A13E5D-2980-4C6F-BFFD-AC0059355D78}">
   <ds:schemaRefs>
     <ds:schemaRef ds:uri="http://schemas.openxmlformats.org/officeDocument/2006/bibliography"/>
   </ds:schemaRefs>

</xml_diff>

<commit_message>
[DL-06] - finished report
</commit_message>
<xml_diff>
--- a/6/Work.docx
+++ b/6/Work.docx
@@ -4121,6 +4121,15 @@
               </w:rPr>
               <w:t>0.0001</w:t>
             </w:r>
+            <w:r>
+              <w:rPr>
+                <w:rFonts w:ascii="Times New Roman" w:hAnsi="Times New Roman"/>
+                <w:sz w:val="28"/>
+                <w:szCs w:val="28"/>
+                <w:lang w:val="en-US"/>
+              </w:rPr>
+              <w:t>2</w:t>
+            </w:r>
           </w:p>
         </w:tc>
         <w:tc>
@@ -4206,6 +4215,15 @@
                 <w:lang w:val="en-US"/>
               </w:rPr>
               <w:t>0.0002</w:t>
+            </w:r>
+            <w:r>
+              <w:rPr>
+                <w:rFonts w:ascii="Times New Roman" w:hAnsi="Times New Roman"/>
+                <w:sz w:val="28"/>
+                <w:szCs w:val="28"/>
+                <w:lang w:val="en-US"/>
+              </w:rPr>
+              <w:t>8</w:t>
             </w:r>
           </w:p>
         </w:tc>
@@ -4300,6 +4318,15 @@
                 <w:lang w:val="en-US"/>
               </w:rPr>
               <w:t>2120</w:t>
+            </w:r>
+            <w:r>
+              <w:rPr>
+                <w:rFonts w:ascii="Times New Roman" w:hAnsi="Times New Roman"/>
+                <w:sz w:val="28"/>
+                <w:szCs w:val="28"/>
+                <w:lang w:val="en-US"/>
+              </w:rPr>
+              <w:t>4</w:t>
             </w:r>
           </w:p>
         </w:tc>
@@ -5730,7 +5757,7 @@
                 <w:szCs w:val="28"/>
                 <w:lang w:val="en-US"/>
               </w:rPr>
-              <w:t>0.00014</w:t>
+              <w:t>0.00036</w:t>
             </w:r>
           </w:p>
         </w:tc>
@@ -5754,6 +5781,7 @@
                 <w:rFonts w:ascii="Times New Roman" w:hAnsi="Times New Roman"/>
                 <w:sz w:val="28"/>
                 <w:szCs w:val="28"/>
+                <w:lang w:val="en-US"/>
               </w:rPr>
               <w:t>100</w:t>
             </w:r>
@@ -5805,8 +5833,18 @@
                 <w:rFonts w:ascii="Times New Roman" w:hAnsi="Times New Roman"/>
                 <w:sz w:val="28"/>
                 <w:szCs w:val="28"/>
+                <w:lang w:val="en-US"/>
               </w:rPr>
             </w:pPr>
+            <w:r>
+              <w:rPr>
+                <w:rFonts w:ascii="Times New Roman" w:hAnsi="Times New Roman"/>
+                <w:sz w:val="28"/>
+                <w:szCs w:val="28"/>
+                <w:lang w:val="en-US"/>
+              </w:rPr>
+              <w:t>0.00067</w:t>
+            </w:r>
           </w:p>
         </w:tc>
         <w:tc>
@@ -5824,6 +5862,15 @@
                 <w:lang w:val="en-US"/>
               </w:rPr>
             </w:pPr>
+            <w:r>
+              <w:rPr>
+                <w:rFonts w:ascii="Times New Roman" w:hAnsi="Times New Roman"/>
+                <w:sz w:val="28"/>
+                <w:szCs w:val="28"/>
+                <w:lang w:val="en-US"/>
+              </w:rPr>
+              <w:t>99.98%</w:t>
+            </w:r>
           </w:p>
         </w:tc>
       </w:tr>
@@ -5887,7 +5934,17 @@
                 <w:szCs w:val="28"/>
                 <w:lang w:val="en-US" w:eastAsia="ru-RU"/>
               </w:rPr>
-              <w:t>0.0843</w:t>
+              <w:t>0.0</w:t>
+            </w:r>
+            <w:r>
+              <w:rPr>
+                <w:rFonts w:ascii="Times New Roman" w:hAnsi="Times New Roman"/>
+                <w:noProof/>
+                <w:sz w:val="28"/>
+                <w:szCs w:val="28"/>
+                <w:lang w:val="en-US" w:eastAsia="ru-RU"/>
+              </w:rPr>
+              <w:t>5074</w:t>
             </w:r>
           </w:p>
         </w:tc>
@@ -5916,7 +5973,17 @@
                 <w:szCs w:val="28"/>
                 <w:lang w:val="en-US" w:eastAsia="ru-RU"/>
               </w:rPr>
-              <w:t>98.38%</w:t>
+              <w:t>97.82</w:t>
+            </w:r>
+            <w:r>
+              <w:rPr>
+                <w:rFonts w:ascii="Times New Roman" w:hAnsi="Times New Roman"/>
+                <w:noProof/>
+                <w:sz w:val="28"/>
+                <w:szCs w:val="28"/>
+                <w:lang w:val="en-US" w:eastAsia="ru-RU"/>
+              </w:rPr>
+              <w:t>%</w:t>
             </w:r>
           </w:p>
         </w:tc>
@@ -7766,17 +7833,58 @@
           <w:rFonts w:ascii="Times New Roman" w:hAnsi="Times New Roman"/>
           <w:sz w:val="28"/>
           <w:szCs w:val="28"/>
-          <w:lang w:val="en-US"/>
-        </w:rPr>
-      </w:pPr>
-      <w:r>
-        <w:rPr>
-          <w:rFonts w:ascii="Consolas" w:hAnsi="Consolas"/>
-          <w:sz w:val="18"/>
-          <w:szCs w:val="18"/>
-          <w:lang w:val="en-US"/>
-        </w:rPr>
-        <w:t>print(results_test)</w:t>
+        </w:rPr>
+      </w:pPr>
+      <w:r>
+        <w:rPr>
+          <w:rFonts w:ascii="Consolas" w:hAnsi="Consolas"/>
+          <w:sz w:val="18"/>
+          <w:szCs w:val="18"/>
+          <w:lang w:val="en-US"/>
+        </w:rPr>
+        <w:t>print</w:t>
+      </w:r>
+      <w:r>
+        <w:rPr>
+          <w:rFonts w:ascii="Consolas" w:hAnsi="Consolas"/>
+          <w:sz w:val="18"/>
+          <w:szCs w:val="18"/>
+        </w:rPr>
+        <w:t>(</w:t>
+      </w:r>
+      <w:r>
+        <w:rPr>
+          <w:rFonts w:ascii="Consolas" w:hAnsi="Consolas"/>
+          <w:sz w:val="18"/>
+          <w:szCs w:val="18"/>
+          <w:lang w:val="en-US"/>
+        </w:rPr>
+        <w:t>results</w:t>
+      </w:r>
+      <w:r>
+        <w:rPr>
+          <w:rFonts w:ascii="Consolas" w:hAnsi="Consolas"/>
+          <w:sz w:val="18"/>
+          <w:szCs w:val="18"/>
+        </w:rPr>
+        <w:t>_</w:t>
+      </w:r>
+      <w:r>
+        <w:rPr>
+          <w:rFonts w:ascii="Consolas" w:hAnsi="Consolas"/>
+          <w:sz w:val="18"/>
+          <w:szCs w:val="18"/>
+          <w:lang w:val="en-US"/>
+        </w:rPr>
+        <w:t>test</w:t>
+      </w:r>
+      <w:r>
+        <w:rPr>
+          <w:rFonts w:ascii="Consolas" w:hAnsi="Consolas"/>
+          <w:sz w:val="18"/>
+          <w:szCs w:val="18"/>
+        </w:rPr>
+        <w:t>)</w:t>
       </w:r>
     </w:p>
     <w:p>
@@ -7862,6 +7970,8 @@
               </w:rPr>
               <w:t>Loss</w:t>
             </w:r>
+            <w:bookmarkStart w:id="1" w:name="_GoBack"/>
+            <w:bookmarkEnd w:id="1"/>
           </w:p>
         </w:tc>
         <w:tc>
@@ -7946,6 +8056,15 @@
                 <w:lang w:val="en-US"/>
               </w:rPr>
               <w:t>1492</w:t>
+            </w:r>
+            <w:r>
+              <w:rPr>
+                <w:rFonts w:ascii="Times New Roman" w:hAnsi="Times New Roman"/>
+                <w:sz w:val="28"/>
+                <w:szCs w:val="28"/>
+                <w:lang w:val="en-US"/>
+              </w:rPr>
+              <w:t>5</w:t>
             </w:r>
           </w:p>
         </w:tc>
@@ -8042,6 +8161,15 @@
               </w:rPr>
               <w:t>0.1527</w:t>
             </w:r>
+            <w:r>
+              <w:rPr>
+                <w:rFonts w:ascii="Times New Roman" w:hAnsi="Times New Roman"/>
+                <w:sz w:val="28"/>
+                <w:szCs w:val="28"/>
+                <w:lang w:val="en-US"/>
+              </w:rPr>
+              <w:t>7</w:t>
+            </w:r>
           </w:p>
         </w:tc>
         <w:tc>
@@ -8133,6 +8261,16 @@
               </w:rPr>
               <w:t>0.1876</w:t>
             </w:r>
+            <w:r>
+              <w:rPr>
+                <w:rFonts w:ascii="Times New Roman" w:hAnsi="Times New Roman"/>
+                <w:noProof/>
+                <w:sz w:val="28"/>
+                <w:szCs w:val="28"/>
+                <w:lang w:val="en-US" w:eastAsia="ru-RU"/>
+              </w:rPr>
+              <w:t>9</w:t>
+            </w:r>
           </w:p>
         </w:tc>
         <w:tc>
@@ -8261,8 +8399,6 @@
         </w:rPr>
         <w:t xml:space="preserve">каналам. В совокупоснти, как мне кажется, влияние этих факторов дали вот такой итоговый результат. Тем не менее, я считаю, что результат получился достаточно хорошим. В данной лабораторной работе я бы использовал конфигурацию из пункта номер три, как итоговую модель для предсказания последующих значений. </w:t>
       </w:r>
-      <w:bookmarkStart w:id="1" w:name="_GoBack"/>
-      <w:bookmarkEnd w:id="1"/>
     </w:p>
     <w:sectPr>
       <w:footerReference w:type="default" r:id="rId11"/>
@@ -11415,7 +11551,7 @@
 </file>
 
 <file path=customXml/itemProps1.xml><?xml version="1.0" encoding="utf-8"?>
-<ds:datastoreItem xmlns:ds="http://schemas.openxmlformats.org/officeDocument/2006/customXml" ds:itemID="{40A13E5D-2980-4C6F-BFFD-AC0059355D78}">
+<ds:datastoreItem xmlns:ds="http://schemas.openxmlformats.org/officeDocument/2006/customXml" ds:itemID="{3FFE8E9E-3040-49C2-8363-8484EDFCFA3A}">
   <ds:schemaRefs>
     <ds:schemaRef ds:uri="http://schemas.openxmlformats.org/officeDocument/2006/bibliography"/>
   </ds:schemaRefs>

</xml_diff>